<commit_message>
Modified Scrum Meeting 1
</commit_message>
<xml_diff>
--- a/Scrum_Meetings/SCRUM-MEETING-Template1.docx
+++ b/Scrum_Meetings/SCRUM-MEETING-Template1.docx
@@ -4,98 +4,73 @@
   <w:body>
     <w:p>
       <w:pPr>
-        <w:pStyle w:val="Title"/>
+        <w:pStyle w:val="NormalWeb"/>
+        <w:spacing w:before="0" w:beforeAutospacing="0" w:after="0" w:afterAutospacing="0"/>
+      </w:pPr>
+      <w:r>
         <w:rPr>
-          <w:rFonts w:eastAsia="Times New Roman"/>
+          <w:rFonts w:ascii="Calibri" w:hAnsi="Calibri" w:cs="Calibri"/>
+          <w:color w:val="000000"/>
+          <w:sz w:val="56"/>
+          <w:szCs w:val="56"/>
+        </w:rPr>
+        <w:t>SCRUM MEETING WEEK (1)</w:t>
+      </w:r>
+    </w:p>
+    <w:p/>
+    <w:p>
+      <w:pPr>
+        <w:pStyle w:val="NormalWeb"/>
+        <w:spacing w:before="0" w:beforeAutospacing="0" w:after="0" w:afterAutospacing="0"/>
+      </w:pPr>
+      <w:r>
+        <w:rPr>
           <w:b/>
           <w:bCs/>
-        </w:rPr>
-      </w:pPr>
-      <w:r>
-        <w:rPr>
-          <w:rFonts w:eastAsia="Times New Roman"/>
-          <w:b/>
-          <w:bCs/>
-        </w:rPr>
-        <w:t> </w:t>
-      </w:r>
-      <w:r>
-        <w:t>SCRUM MEETING WEEK ()</w:t>
-      </w:r>
-    </w:p>
-    <w:p>
-      <w:pPr>
-        <w:outlineLvl w:val="1"/>
-        <w:rPr>
-          <w:rFonts w:ascii="Times New Roman" w:eastAsia="Times New Roman" w:hAnsi="Times New Roman" w:cs="Times New Roman"/>
-          <w:b/>
-          <w:bCs/>
-          <w:spacing w:val="-2"/>
+          <w:color w:val="000000"/>
           <w:sz w:val="34"/>
           <w:szCs w:val="34"/>
-        </w:rPr>
-      </w:pPr>
-    </w:p>
-    <w:p>
-      <w:pPr>
-        <w:outlineLvl w:val="1"/>
-        <w:rPr>
-          <w:rFonts w:ascii="Times New Roman" w:eastAsia="Times New Roman" w:hAnsi="Times New Roman" w:cs="Times New Roman"/>
-          <w:b/>
-          <w:bCs/>
-          <w:spacing w:val="-2"/>
-          <w:sz w:val="34"/>
-          <w:szCs w:val="34"/>
-        </w:rPr>
-      </w:pPr>
-      <w:r>
-        <w:rPr>
-          <w:rFonts w:ascii="Times New Roman" w:eastAsia="Times New Roman" w:hAnsi="Times New Roman" w:cs="Times New Roman"/>
-          <w:b/>
-          <w:bCs/>
-          <w:spacing w:val="-2"/>
-          <w:sz w:val="34"/>
-          <w:szCs w:val="34"/>
+          <w:bdr w:val="none" w:sz="0" w:space="0" w:color="auto" w:frame="1"/>
         </w:rPr>
         <w:fldChar w:fldCharType="begin"/>
       </w:r>
       <w:r>
         <w:rPr>
-          <w:rFonts w:ascii="Times New Roman" w:eastAsia="Times New Roman" w:hAnsi="Times New Roman" w:cs="Times New Roman"/>
           <w:b/>
           <w:bCs/>
-          <w:spacing w:val="-2"/>
+          <w:color w:val="000000"/>
           <w:sz w:val="34"/>
           <w:szCs w:val="34"/>
+          <w:bdr w:val="none" w:sz="0" w:space="0" w:color="auto" w:frame="1"/>
         </w:rPr>
-        <w:instrText xml:space="preserve"> INCLUDEPICTURE "/Users/gerope/Library/Group Containers/UBF8T346G9.ms/WebArchiveCopyPasteTempFiles/com.microsoft.Word/2705.png" \* MERGEFORMATINET </w:instrText>
+        <w:instrText xml:space="preserve"> INCLUDEPICTURE "https://lh7-us.googleusercontent.com/PEHCyoE43M-Oq0LfLtPJfHBvLCyJKVCKKHaXH5DPDJl3xMKStm9STAd16Q0YSd1eaPB8XJMuedDkdc9lnIO4abFdd4yGajBHCeeULeq0zYK-jv_k_1hLsddLgpPzIWPevQJ7jlHO8VPBylF6oBmy6Bo" \* MERGEFORMATINET </w:instrText>
       </w:r>
       <w:r>
         <w:rPr>
-          <w:rFonts w:ascii="Times New Roman" w:eastAsia="Times New Roman" w:hAnsi="Times New Roman" w:cs="Times New Roman"/>
           <w:b/>
           <w:bCs/>
-          <w:spacing w:val="-2"/>
+          <w:color w:val="000000"/>
           <w:sz w:val="34"/>
           <w:szCs w:val="34"/>
+          <w:bdr w:val="none" w:sz="0" w:space="0" w:color="auto" w:frame="1"/>
         </w:rPr>
         <w:fldChar w:fldCharType="separate"/>
       </w:r>
       <w:r>
         <w:rPr>
-          <w:rFonts w:ascii="Times New Roman" w:eastAsia="Times New Roman" w:hAnsi="Times New Roman" w:cs="Times New Roman"/>
           <w:b/>
           <w:bCs/>
           <w:noProof/>
-          <w:spacing w:val="-2"/>
+          <w:color w:val="000000"/>
           <w:sz w:val="34"/>
           <w:szCs w:val="34"/>
+          <w:bdr w:val="none" w:sz="0" w:space="0" w:color="auto" w:frame="1"/>
         </w:rPr>
         <w:drawing>
-          <wp:inline distT="0" distB="0" distL="0" distR="0" wp14:anchorId="79682000" wp14:editId="2AA0A4C6">
-            <wp:extent cx="157163" cy="157163"/>
-            <wp:effectExtent l="0" t="0" r="0" b="0"/>
-            <wp:docPr id="1499542647" name="Picture 4" descr=":white_check_mark:"/>
+          <wp:inline distT="0" distB="0" distL="0" distR="0" wp14:anchorId="6BA8C46D" wp14:editId="173251D0">
+            <wp:extent cx="213360" cy="213360"/>
+            <wp:effectExtent l="0" t="0" r="2540" b="2540"/>
+            <wp:docPr id="2121804700" name="Picture 4" descr=":white_check_mark:"/>
             <wp:cNvGraphicFramePr>
               <a:graphicFrameLocks xmlns:a="http://schemas.openxmlformats.org/drawingml/2006/main" noChangeAspect="1"/>
             </wp:cNvGraphicFramePr>
@@ -103,13 +78,13 @@
               <a:graphicData uri="http://schemas.openxmlformats.org/drawingml/2006/picture">
                 <pic:pic xmlns:pic="http://schemas.openxmlformats.org/drawingml/2006/picture">
                   <pic:nvPicPr>
-                    <pic:cNvPr id="0" name="Picture 9" descr=":white_check_mark:"/>
+                    <pic:cNvPr id="0" name="Picture 1" descr=":white_check_mark:"/>
                     <pic:cNvPicPr>
                       <a:picLocks noChangeAspect="1" noChangeArrowheads="1"/>
                     </pic:cNvPicPr>
                   </pic:nvPicPr>
                   <pic:blipFill>
-                    <a:blip r:embed="rId7" cstate="print">
+                    <a:blip r:embed="rId7">
                       <a:extLst>
                         <a:ext uri="{28A0092B-C50C-407E-A947-70E740481C1C}">
                           <a14:useLocalDpi xmlns:a14="http://schemas.microsoft.com/office/drawing/2010/main" val="0"/>
@@ -124,7 +99,7 @@
                   <pic:spPr bwMode="auto">
                     <a:xfrm>
                       <a:off x="0" y="0"/>
-                      <a:ext cx="160952" cy="160952"/>
+                      <a:ext cx="213360" cy="213360"/>
                     </a:xfrm>
                     <a:prstGeom prst="rect">
                       <a:avLst/>
@@ -142,49 +117,29 @@
       </w:r>
       <w:r>
         <w:rPr>
-          <w:rFonts w:ascii="Times New Roman" w:eastAsia="Times New Roman" w:hAnsi="Times New Roman" w:cs="Times New Roman"/>
           <w:b/>
           <w:bCs/>
-          <w:spacing w:val="-2"/>
+          <w:color w:val="000000"/>
           <w:sz w:val="34"/>
           <w:szCs w:val="34"/>
+          <w:bdr w:val="none" w:sz="0" w:space="0" w:color="auto" w:frame="1"/>
         </w:rPr>
         <w:fldChar w:fldCharType="end"/>
       </w:r>
       <w:r>
         <w:rPr>
-          <w:rFonts w:ascii="Times New Roman" w:eastAsia="Times New Roman" w:hAnsi="Times New Roman" w:cs="Times New Roman"/>
           <w:b/>
           <w:bCs/>
-          <w:spacing w:val="-2"/>
+          <w:color w:val="000000"/>
           <w:sz w:val="34"/>
           <w:szCs w:val="34"/>
         </w:rPr>
-        <w:t xml:space="preserve"> </w:t>
-      </w:r>
-      <w:r>
-        <w:rPr>
-          <w:rFonts w:ascii="Times New Roman" w:eastAsia="Times New Roman" w:hAnsi="Times New Roman" w:cs="Times New Roman"/>
-          <w:b/>
-          <w:bCs/>
-          <w:spacing w:val="-2"/>
-          <w:sz w:val="34"/>
-          <w:szCs w:val="34"/>
-        </w:rPr>
-        <w:t>Sprint planning checklist</w:t>
+        <w:t xml:space="preserve"> Sprint planning checklist</w:t>
       </w:r>
     </w:p>
     <w:tbl>
       <w:tblPr>
-        <w:tblW w:w="10201" w:type="dxa"/>
-        <w:tblBorders>
-          <w:top w:val="single" w:sz="4" w:space="0" w:color="auto"/>
-          <w:left w:val="single" w:sz="4" w:space="0" w:color="auto"/>
-          <w:bottom w:val="single" w:sz="4" w:space="0" w:color="auto"/>
-          <w:right w:val="single" w:sz="4" w:space="0" w:color="auto"/>
-          <w:insideH w:val="single" w:sz="4" w:space="0" w:color="auto"/>
-          <w:insideV w:val="single" w:sz="4" w:space="0" w:color="auto"/>
-        </w:tblBorders>
+        <w:tblW w:w="9351" w:type="dxa"/>
         <w:tblCellMar>
           <w:top w:w="15" w:type="dxa"/>
           <w:left w:w="15" w:type="dxa"/>
@@ -194,30 +149,33 @@
         <w:tblLook w:val="04A0" w:firstRow="1" w:lastRow="0" w:firstColumn="1" w:lastColumn="0" w:noHBand="0" w:noVBand="1"/>
       </w:tblPr>
       <w:tblGrid>
-        <w:gridCol w:w="3539"/>
-        <w:gridCol w:w="3402"/>
+        <w:gridCol w:w="2972"/>
+        <w:gridCol w:w="3119"/>
         <w:gridCol w:w="3260"/>
       </w:tblGrid>
       <w:tr>
         <w:tc>
           <w:tcPr>
-            <w:tcW w:w="3539" w:type="dxa"/>
+            <w:tcW w:w="2972" w:type="dxa"/>
+            <w:tcBorders>
+              <w:top w:val="single" w:sz="4" w:space="0" w:color="000000"/>
+              <w:left w:val="single" w:sz="4" w:space="0" w:color="000000"/>
+              <w:bottom w:val="single" w:sz="4" w:space="0" w:color="000000"/>
+              <w:right w:val="single" w:sz="4" w:space="0" w:color="000000"/>
+            </w:tcBorders>
             <w:shd w:val="clear" w:color="auto" w:fill="E3FCEF"/>
             <w:hideMark/>
           </w:tcPr>
           <w:p>
             <w:pPr>
-              <w:rPr>
-                <w:rFonts w:ascii="Times New Roman" w:eastAsia="Times New Roman" w:hAnsi="Times New Roman" w:cs="Times New Roman"/>
-                <w:spacing w:val="-1"/>
-              </w:rPr>
-            </w:pPr>
-            <w:r>
-              <w:rPr>
-                <w:rFonts w:ascii="Times New Roman" w:eastAsia="Times New Roman" w:hAnsi="Times New Roman" w:cs="Times New Roman"/>
+              <w:pStyle w:val="NormalWeb"/>
+              <w:spacing w:before="0" w:beforeAutospacing="0" w:after="0" w:afterAutospacing="0"/>
+            </w:pPr>
+            <w:r>
+              <w:rPr>
                 <w:b/>
                 <w:bCs/>
-                <w:spacing w:val="-1"/>
+                <w:color w:val="000000"/>
               </w:rPr>
               <w:t>Preparation</w:t>
             </w:r>
@@ -225,23 +183,26 @@
         </w:tc>
         <w:tc>
           <w:tcPr>
-            <w:tcW w:w="3402" w:type="dxa"/>
+            <w:tcW w:w="3119" w:type="dxa"/>
+            <w:tcBorders>
+              <w:top w:val="single" w:sz="4" w:space="0" w:color="000000"/>
+              <w:left w:val="single" w:sz="4" w:space="0" w:color="000000"/>
+              <w:bottom w:val="single" w:sz="4" w:space="0" w:color="000000"/>
+              <w:right w:val="single" w:sz="4" w:space="0" w:color="000000"/>
+            </w:tcBorders>
             <w:shd w:val="clear" w:color="auto" w:fill="E3FCEF"/>
             <w:hideMark/>
           </w:tcPr>
           <w:p>
             <w:pPr>
-              <w:rPr>
-                <w:rFonts w:ascii="Times New Roman" w:eastAsia="Times New Roman" w:hAnsi="Times New Roman" w:cs="Times New Roman"/>
-                <w:spacing w:val="-1"/>
-              </w:rPr>
-            </w:pPr>
-            <w:r>
-              <w:rPr>
-                <w:rFonts w:ascii="Times New Roman" w:eastAsia="Times New Roman" w:hAnsi="Times New Roman" w:cs="Times New Roman"/>
+              <w:pStyle w:val="NormalWeb"/>
+              <w:spacing w:before="0" w:beforeAutospacing="0" w:after="0" w:afterAutospacing="0"/>
+            </w:pPr>
+            <w:r>
+              <w:rPr>
                 <w:b/>
                 <w:bCs/>
-                <w:spacing w:val="-1"/>
+                <w:color w:val="000000"/>
               </w:rPr>
               <w:t>Meeting</w:t>
             </w:r>
@@ -250,22 +211,25 @@
         <w:tc>
           <w:tcPr>
             <w:tcW w:w="3260" w:type="dxa"/>
+            <w:tcBorders>
+              <w:top w:val="single" w:sz="4" w:space="0" w:color="000000"/>
+              <w:left w:val="single" w:sz="4" w:space="0" w:color="000000"/>
+              <w:bottom w:val="single" w:sz="4" w:space="0" w:color="000000"/>
+              <w:right w:val="single" w:sz="4" w:space="0" w:color="000000"/>
+            </w:tcBorders>
             <w:shd w:val="clear" w:color="auto" w:fill="E3FCEF"/>
             <w:hideMark/>
           </w:tcPr>
           <w:p>
             <w:pPr>
-              <w:rPr>
-                <w:rFonts w:ascii="Times New Roman" w:eastAsia="Times New Roman" w:hAnsi="Times New Roman" w:cs="Times New Roman"/>
-                <w:spacing w:val="-1"/>
-              </w:rPr>
-            </w:pPr>
-            <w:r>
-              <w:rPr>
-                <w:rFonts w:ascii="Times New Roman" w:eastAsia="Times New Roman" w:hAnsi="Times New Roman" w:cs="Times New Roman"/>
+              <w:pStyle w:val="NormalWeb"/>
+              <w:spacing w:before="0" w:beforeAutospacing="0" w:after="0" w:afterAutospacing="0"/>
+            </w:pPr>
+            <w:r>
+              <w:rPr>
                 <w:b/>
                 <w:bCs/>
-                <w:spacing w:val="-1"/>
+                <w:color w:val="000000"/>
               </w:rPr>
               <w:t>Follow up</w:t>
             </w:r>
@@ -275,171 +239,196 @@
       <w:tr>
         <w:tc>
           <w:tcPr>
-            <w:tcW w:w="3539" w:type="dxa"/>
+            <w:tcW w:w="2972" w:type="dxa"/>
+            <w:tcBorders>
+              <w:top w:val="single" w:sz="4" w:space="0" w:color="000000"/>
+              <w:left w:val="single" w:sz="4" w:space="0" w:color="000000"/>
+              <w:bottom w:val="single" w:sz="4" w:space="0" w:color="000000"/>
+              <w:right w:val="single" w:sz="4" w:space="0" w:color="000000"/>
+            </w:tcBorders>
             <w:hideMark/>
           </w:tcPr>
           <w:p>
             <w:pPr>
-              <w:rPr>
-                <w:rFonts w:ascii="Times New Roman" w:eastAsia="Times New Roman" w:hAnsi="Times New Roman" w:cs="Times New Roman"/>
-              </w:rPr>
-            </w:pPr>
-            <w:r>
-              <w:rPr>
-                <w:rFonts w:ascii="Times New Roman" w:eastAsia="Times New Roman" w:hAnsi="Times New Roman" w:cs="Times New Roman"/>
+              <w:pStyle w:val="NormalWeb"/>
+              <w:spacing w:before="0" w:beforeAutospacing="0" w:after="0" w:afterAutospacing="0"/>
+            </w:pPr>
+            <w:r>
+              <w:rPr>
+                <w:color w:val="000000"/>
               </w:rPr>
               <w:t>​​</w:t>
             </w:r>
           </w:p>
           <w:p>
             <w:pPr>
-              <w:rPr>
-                <w:rFonts w:ascii="Times New Roman" w:eastAsia="Times New Roman" w:hAnsi="Times New Roman" w:cs="Times New Roman"/>
-              </w:rPr>
-            </w:pPr>
-          </w:p>
-          <w:p>
-            <w:pPr>
-              <w:rPr>
-                <w:rFonts w:ascii="Times New Roman" w:eastAsia="Times New Roman" w:hAnsi="Times New Roman" w:cs="Times New Roman"/>
-              </w:rPr>
-            </w:pPr>
-          </w:p>
-          <w:p>
-            <w:pPr>
-              <w:rPr>
-                <w:rFonts w:ascii="Times New Roman" w:eastAsia="Times New Roman" w:hAnsi="Times New Roman" w:cs="Times New Roman"/>
-              </w:rPr>
-            </w:pPr>
-          </w:p>
-          <w:p>
-            <w:pPr>
-              <w:rPr>
-                <w:rFonts w:ascii="Times New Roman" w:eastAsia="Times New Roman" w:hAnsi="Times New Roman" w:cs="Times New Roman"/>
-              </w:rPr>
-            </w:pPr>
-          </w:p>
-          <w:p>
-            <w:pPr>
-              <w:rPr>
-                <w:rFonts w:ascii="Times New Roman" w:eastAsia="Times New Roman" w:hAnsi="Times New Roman" w:cs="Times New Roman"/>
-              </w:rPr>
-            </w:pPr>
+              <w:pStyle w:val="NormalWeb"/>
+              <w:spacing w:before="0" w:beforeAutospacing="0" w:after="0" w:afterAutospacing="0"/>
+            </w:pPr>
+            <w:r>
+              <w:rPr>
+                <w:color w:val="000000"/>
+              </w:rPr>
+              <w:t> Nothing</w:t>
+            </w:r>
+          </w:p>
+          <w:p>
+            <w:pPr>
+              <w:spacing w:after="240"/>
+            </w:pPr>
+            <w:r>
+              <w:br/>
+            </w:r>
           </w:p>
         </w:tc>
         <w:tc>
           <w:tcPr>
-            <w:tcW w:w="3402" w:type="dxa"/>
+            <w:tcW w:w="3119" w:type="dxa"/>
+            <w:tcBorders>
+              <w:top w:val="single" w:sz="4" w:space="0" w:color="000000"/>
+              <w:left w:val="single" w:sz="4" w:space="0" w:color="000000"/>
+              <w:bottom w:val="single" w:sz="4" w:space="0" w:color="000000"/>
+              <w:right w:val="single" w:sz="4" w:space="0" w:color="000000"/>
+            </w:tcBorders>
             <w:hideMark/>
           </w:tcPr>
           <w:p>
             <w:pPr>
-              <w:rPr>
-                <w:rFonts w:ascii="Times New Roman" w:eastAsia="Times New Roman" w:hAnsi="Times New Roman" w:cs="Times New Roman"/>
-              </w:rPr>
-            </w:pPr>
-            <w:r>
-              <w:rPr>
-                <w:rFonts w:ascii="Times New Roman" w:eastAsia="Times New Roman" w:hAnsi="Times New Roman" w:cs="Times New Roman"/>
+              <w:pStyle w:val="NormalWeb"/>
+              <w:spacing w:before="0" w:beforeAutospacing="0" w:after="0" w:afterAutospacing="0"/>
+            </w:pPr>
+            <w:r>
+              <w:rPr>
+                <w:color w:val="000000"/>
               </w:rPr>
               <w:t>​​</w:t>
+            </w:r>
+          </w:p>
+          <w:p>
+            <w:pPr>
+              <w:pStyle w:val="NormalWeb"/>
+              <w:spacing w:before="0" w:beforeAutospacing="0" w:after="0" w:afterAutospacing="0"/>
+            </w:pPr>
+            <w:r>
+              <w:rPr>
+                <w:color w:val="000000"/>
+              </w:rPr>
+              <w:t xml:space="preserve"> Discussed </w:t>
+            </w:r>
+            <w:proofErr w:type="gramStart"/>
+            <w:r>
+              <w:rPr>
+                <w:color w:val="000000"/>
+              </w:rPr>
+              <w:t>topic</w:t>
+            </w:r>
+            <w:proofErr w:type="gramEnd"/>
+          </w:p>
+          <w:p>
+            <w:pPr>
+              <w:pStyle w:val="NormalWeb"/>
+              <w:spacing w:before="0" w:beforeAutospacing="0" w:after="0" w:afterAutospacing="0"/>
+            </w:pPr>
+            <w:r>
+              <w:rPr>
+                <w:color w:val="000000"/>
+              </w:rPr>
+              <w:t> Found dataset </w:t>
             </w:r>
           </w:p>
         </w:tc>
         <w:tc>
           <w:tcPr>
             <w:tcW w:w="3260" w:type="dxa"/>
+            <w:tcBorders>
+              <w:top w:val="single" w:sz="4" w:space="0" w:color="000000"/>
+              <w:left w:val="single" w:sz="4" w:space="0" w:color="000000"/>
+              <w:bottom w:val="single" w:sz="4" w:space="0" w:color="000000"/>
+              <w:right w:val="single" w:sz="4" w:space="0" w:color="000000"/>
+            </w:tcBorders>
             <w:hideMark/>
           </w:tcPr>
           <w:p>
             <w:pPr>
-              <w:rPr>
-                <w:rFonts w:ascii="Times New Roman" w:eastAsia="Times New Roman" w:hAnsi="Times New Roman" w:cs="Times New Roman"/>
-              </w:rPr>
-            </w:pPr>
-            <w:r>
-              <w:rPr>
-                <w:rFonts w:ascii="Times New Roman" w:eastAsia="Times New Roman" w:hAnsi="Times New Roman" w:cs="Times New Roman"/>
+              <w:pStyle w:val="NormalWeb"/>
+              <w:spacing w:before="0" w:beforeAutospacing="0" w:after="0" w:afterAutospacing="0"/>
+            </w:pPr>
+            <w:r>
+              <w:rPr>
+                <w:color w:val="000000"/>
               </w:rPr>
               <w:t>​​</w:t>
+            </w:r>
+          </w:p>
+          <w:p>
+            <w:pPr>
+              <w:pStyle w:val="NormalWeb"/>
+              <w:spacing w:before="0" w:beforeAutospacing="0" w:after="0" w:afterAutospacing="0"/>
+            </w:pPr>
+            <w:r>
+              <w:rPr>
+                <w:color w:val="000000"/>
+              </w:rPr>
+              <w:t> Create a use-case scenario diagram</w:t>
             </w:r>
           </w:p>
         </w:tc>
       </w:tr>
     </w:tbl>
+    <w:p/>
     <w:p>
       <w:pPr>
-        <w:outlineLvl w:val="1"/>
+        <w:pStyle w:val="NormalWeb"/>
+        <w:spacing w:before="0" w:beforeAutospacing="0" w:after="0" w:afterAutospacing="0"/>
+      </w:pPr>
+      <w:r>
         <w:rPr>
-          <w:rFonts w:ascii="Times New Roman" w:eastAsia="Times New Roman" w:hAnsi="Times New Roman" w:cs="Times New Roman"/>
           <w:b/>
           <w:bCs/>
-          <w:spacing w:val="-2"/>
+          <w:color w:val="000000"/>
           <w:sz w:val="34"/>
           <w:szCs w:val="34"/>
-        </w:rPr>
-      </w:pPr>
-    </w:p>
-    <w:p>
-      <w:pPr>
-        <w:outlineLvl w:val="1"/>
-        <w:rPr>
-          <w:rFonts w:ascii="Times New Roman" w:eastAsia="Times New Roman" w:hAnsi="Times New Roman" w:cs="Times New Roman"/>
-          <w:b/>
-          <w:bCs/>
-          <w:spacing w:val="-2"/>
-          <w:sz w:val="34"/>
-          <w:szCs w:val="34"/>
-        </w:rPr>
-      </w:pPr>
-      <w:r>
-        <w:rPr>
-          <w:rFonts w:ascii="Times New Roman" w:eastAsia="Times New Roman" w:hAnsi="Times New Roman" w:cs="Times New Roman"/>
-          <w:b/>
-          <w:bCs/>
-          <w:spacing w:val="-2"/>
-          <w:sz w:val="34"/>
-          <w:szCs w:val="34"/>
+          <w:bdr w:val="none" w:sz="0" w:space="0" w:color="auto" w:frame="1"/>
         </w:rPr>
         <w:fldChar w:fldCharType="begin"/>
       </w:r>
       <w:r>
         <w:rPr>
-          <w:rFonts w:ascii="Times New Roman" w:eastAsia="Times New Roman" w:hAnsi="Times New Roman" w:cs="Times New Roman"/>
           <w:b/>
           <w:bCs/>
-          <w:spacing w:val="-2"/>
+          <w:color w:val="000000"/>
           <w:sz w:val="34"/>
           <w:szCs w:val="34"/>
+          <w:bdr w:val="none" w:sz="0" w:space="0" w:color="auto" w:frame="1"/>
         </w:rPr>
-        <w:instrText xml:space="preserve"> INCLUDEPICTURE "/Users/gerope/Library/Group Containers/UBF8T346G9.ms/WebArchiveCopyPasteTempFiles/com.microsoft.Word/1f465.png" \* MERGEFORMATINET </w:instrText>
+        <w:instrText xml:space="preserve"> INCLUDEPICTURE "https://lh7-us.googleusercontent.com/EJrIgNcHXB9i_Pj6II5BQFc8aPUzDciJjRdQJt9OAMPRzoITXVeDBsj1QsmUjoUfeqFzySaGXg92_pThGzuNqw5ffZIFKaX7KXJfYl31E3Y7ozuFr1zTC4sW0GUAdSmh6YPxX-uhxiBR4l_VDjLTHKg" \* MERGEFORMATINET </w:instrText>
       </w:r>
       <w:r>
         <w:rPr>
-          <w:rFonts w:ascii="Times New Roman" w:eastAsia="Times New Roman" w:hAnsi="Times New Roman" w:cs="Times New Roman"/>
           <w:b/>
           <w:bCs/>
-          <w:spacing w:val="-2"/>
+          <w:color w:val="000000"/>
           <w:sz w:val="34"/>
           <w:szCs w:val="34"/>
+          <w:bdr w:val="none" w:sz="0" w:space="0" w:color="auto" w:frame="1"/>
         </w:rPr>
         <w:fldChar w:fldCharType="separate"/>
       </w:r>
       <w:r>
         <w:rPr>
-          <w:rFonts w:ascii="Times New Roman" w:eastAsia="Times New Roman" w:hAnsi="Times New Roman" w:cs="Times New Roman"/>
           <w:b/>
           <w:bCs/>
           <w:noProof/>
-          <w:spacing w:val="-2"/>
+          <w:color w:val="000000"/>
           <w:sz w:val="34"/>
           <w:szCs w:val="34"/>
+          <w:bdr w:val="none" w:sz="0" w:space="0" w:color="auto" w:frame="1"/>
         </w:rPr>
         <w:drawing>
-          <wp:inline distT="0" distB="0" distL="0" distR="0">
-            <wp:extent cx="171450" cy="171450"/>
-            <wp:effectExtent l="0" t="0" r="6350" b="6350"/>
-            <wp:docPr id="922092399" name="Picture 3" descr=":busts_in_silhouette:"/>
+          <wp:inline distT="0" distB="0" distL="0" distR="0" wp14:anchorId="44848BAC" wp14:editId="17D11221">
+            <wp:extent cx="223520" cy="223520"/>
+            <wp:effectExtent l="0" t="0" r="5080" b="5080"/>
+            <wp:docPr id="376281945" name="Picture 3" descr=":busts_in_silhouette:"/>
             <wp:cNvGraphicFramePr>
               <a:graphicFrameLocks xmlns:a="http://schemas.openxmlformats.org/drawingml/2006/main" noChangeAspect="1"/>
             </wp:cNvGraphicFramePr>
@@ -447,7 +436,7 @@
               <a:graphicData uri="http://schemas.openxmlformats.org/drawingml/2006/picture">
                 <pic:pic xmlns:pic="http://schemas.openxmlformats.org/drawingml/2006/picture">
                   <pic:nvPicPr>
-                    <pic:cNvPr id="0" name="Picture 10" descr=":busts_in_silhouette:"/>
+                    <pic:cNvPr id="0" name="Picture 2" descr=":busts_in_silhouette:"/>
                     <pic:cNvPicPr>
                       <a:picLocks noChangeAspect="1" noChangeArrowheads="1"/>
                     </pic:cNvPicPr>
@@ -468,7 +457,7 @@
                   <pic:spPr bwMode="auto">
                     <a:xfrm>
                       <a:off x="0" y="0"/>
-                      <a:ext cx="173032" cy="173032"/>
+                      <a:ext cx="223520" cy="223520"/>
                     </a:xfrm>
                     <a:prstGeom prst="rect">
                       <a:avLst/>
@@ -486,21 +475,20 @@
       </w:r>
       <w:r>
         <w:rPr>
-          <w:rFonts w:ascii="Times New Roman" w:eastAsia="Times New Roman" w:hAnsi="Times New Roman" w:cs="Times New Roman"/>
           <w:b/>
           <w:bCs/>
-          <w:spacing w:val="-2"/>
+          <w:color w:val="000000"/>
           <w:sz w:val="34"/>
           <w:szCs w:val="34"/>
+          <w:bdr w:val="none" w:sz="0" w:space="0" w:color="auto" w:frame="1"/>
         </w:rPr>
         <w:fldChar w:fldCharType="end"/>
       </w:r>
       <w:r>
         <w:rPr>
-          <w:rFonts w:ascii="Times New Roman" w:eastAsia="Times New Roman" w:hAnsi="Times New Roman" w:cs="Times New Roman"/>
           <w:b/>
           <w:bCs/>
-          <w:spacing w:val="-2"/>
+          <w:color w:val="000000"/>
           <w:sz w:val="34"/>
           <w:szCs w:val="34"/>
         </w:rPr>
@@ -509,15 +497,7 @@
     </w:p>
     <w:tbl>
       <w:tblPr>
-        <w:tblW w:w="7792" w:type="dxa"/>
-        <w:tblBorders>
-          <w:top w:val="single" w:sz="4" w:space="0" w:color="auto"/>
-          <w:left w:val="single" w:sz="4" w:space="0" w:color="auto"/>
-          <w:bottom w:val="single" w:sz="4" w:space="0" w:color="auto"/>
-          <w:right w:val="single" w:sz="4" w:space="0" w:color="auto"/>
-          <w:insideH w:val="single" w:sz="4" w:space="0" w:color="auto"/>
-          <w:insideV w:val="single" w:sz="4" w:space="0" w:color="auto"/>
-        </w:tblBorders>
+        <w:tblW w:w="9351" w:type="dxa"/>
         <w:tblCellMar>
           <w:top w:w="15" w:type="dxa"/>
           <w:left w:w="15" w:type="dxa"/>
@@ -527,73 +507,61 @@
         <w:tblLook w:val="04A0" w:firstRow="1" w:lastRow="0" w:firstColumn="1" w:lastColumn="0" w:noHBand="0" w:noVBand="1"/>
       </w:tblPr>
       <w:tblGrid>
-        <w:gridCol w:w="4957"/>
-        <w:gridCol w:w="2835"/>
+        <w:gridCol w:w="2972"/>
+        <w:gridCol w:w="6379"/>
       </w:tblGrid>
       <w:tr>
         <w:tc>
           <w:tcPr>
-            <w:tcW w:w="4957" w:type="dxa"/>
+            <w:tcW w:w="2972" w:type="dxa"/>
+            <w:tcBorders>
+              <w:top w:val="single" w:sz="4" w:space="0" w:color="000000"/>
+              <w:left w:val="single" w:sz="4" w:space="0" w:color="000000"/>
+              <w:bottom w:val="single" w:sz="4" w:space="0" w:color="000000"/>
+              <w:right w:val="single" w:sz="4" w:space="0" w:color="000000"/>
+            </w:tcBorders>
             <w:shd w:val="clear" w:color="auto" w:fill="DEEBFF"/>
             <w:hideMark/>
           </w:tcPr>
           <w:p>
             <w:pPr>
-              <w:rPr>
-                <w:rFonts w:ascii="Times New Roman" w:eastAsia="Times New Roman" w:hAnsi="Times New Roman" w:cs="Times New Roman"/>
-                <w:spacing w:val="-1"/>
-              </w:rPr>
-            </w:pPr>
-            <w:r>
-              <w:rPr>
-                <w:rFonts w:ascii="Times New Roman" w:eastAsia="Times New Roman" w:hAnsi="Times New Roman" w:cs="Times New Roman"/>
+              <w:pStyle w:val="NormalWeb"/>
+              <w:spacing w:before="0" w:beforeAutospacing="0" w:after="0" w:afterAutospacing="0"/>
+            </w:pPr>
+            <w:r>
+              <w:rPr>
                 <w:b/>
                 <w:bCs/>
-                <w:spacing w:val="-1"/>
-              </w:rPr>
-              <w:t xml:space="preserve">  </w:t>
-            </w:r>
-            <w:r>
-              <w:rPr>
-                <w:rFonts w:ascii="Times New Roman" w:eastAsia="Times New Roman" w:hAnsi="Times New Roman" w:cs="Times New Roman"/>
-                <w:b/>
-                <w:bCs/>
-                <w:spacing w:val="-1"/>
-              </w:rPr>
-              <w:t>Name</w:t>
+                <w:color w:val="000000"/>
+              </w:rPr>
+              <w:t>  Name</w:t>
             </w:r>
           </w:p>
         </w:tc>
         <w:tc>
           <w:tcPr>
-            <w:tcW w:w="2835" w:type="dxa"/>
+            <w:tcW w:w="6379" w:type="dxa"/>
+            <w:tcBorders>
+              <w:top w:val="single" w:sz="4" w:space="0" w:color="000000"/>
+              <w:left w:val="single" w:sz="4" w:space="0" w:color="000000"/>
+              <w:bottom w:val="single" w:sz="4" w:space="0" w:color="000000"/>
+              <w:right w:val="single" w:sz="4" w:space="0" w:color="000000"/>
+            </w:tcBorders>
             <w:shd w:val="clear" w:color="auto" w:fill="DEEBFF"/>
             <w:hideMark/>
           </w:tcPr>
           <w:p>
             <w:pPr>
-              <w:rPr>
-                <w:rFonts w:ascii="Times New Roman" w:eastAsia="Times New Roman" w:hAnsi="Times New Roman" w:cs="Times New Roman"/>
-                <w:spacing w:val="-1"/>
-              </w:rPr>
-            </w:pPr>
-            <w:r>
-              <w:rPr>
-                <w:rFonts w:ascii="Times New Roman" w:eastAsia="Times New Roman" w:hAnsi="Times New Roman" w:cs="Times New Roman"/>
+              <w:pStyle w:val="NormalWeb"/>
+              <w:spacing w:before="0" w:beforeAutospacing="0" w:after="0" w:afterAutospacing="0"/>
+            </w:pPr>
+            <w:r>
+              <w:rPr>
                 <w:b/>
                 <w:bCs/>
-                <w:spacing w:val="-1"/>
-              </w:rPr>
-              <w:t xml:space="preserve">    </w:t>
-            </w:r>
-            <w:r>
-              <w:rPr>
-                <w:rFonts w:ascii="Times New Roman" w:eastAsia="Times New Roman" w:hAnsi="Times New Roman" w:cs="Times New Roman"/>
-                <w:b/>
-                <w:bCs/>
-                <w:spacing w:val="-1"/>
-              </w:rPr>
-              <w:t>Role</w:t>
+                <w:color w:val="000000"/>
+              </w:rPr>
+              <w:t>    Role</w:t>
             </w:r>
           </w:p>
         </w:tc>
@@ -604,57 +572,131 @@
         </w:trPr>
         <w:tc>
           <w:tcPr>
-            <w:tcW w:w="4957" w:type="dxa"/>
+            <w:tcW w:w="2972" w:type="dxa"/>
+            <w:tcBorders>
+              <w:top w:val="single" w:sz="4" w:space="0" w:color="000000"/>
+              <w:left w:val="single" w:sz="4" w:space="0" w:color="000000"/>
+              <w:bottom w:val="single" w:sz="4" w:space="0" w:color="000000"/>
+              <w:right w:val="single" w:sz="4" w:space="0" w:color="000000"/>
+            </w:tcBorders>
             <w:hideMark/>
           </w:tcPr>
           <w:p>
             <w:pPr>
-              <w:rPr>
-                <w:rFonts w:ascii="Times New Roman" w:eastAsia="Times New Roman" w:hAnsi="Times New Roman" w:cs="Times New Roman"/>
-                <w:spacing w:val="-1"/>
-              </w:rPr>
-            </w:pPr>
-            <w:r>
-              <w:rPr>
-                <w:rFonts w:ascii="Times New Roman" w:eastAsia="Times New Roman" w:hAnsi="Times New Roman" w:cs="Times New Roman"/>
-                <w:spacing w:val="-1"/>
-              </w:rPr>
-              <w:t>​​</w:t>
-            </w:r>
-            <w:r>
-              <w:rPr>
-                <w:rFonts w:ascii="Times New Roman" w:eastAsia="Times New Roman" w:hAnsi="Times New Roman" w:cs="Times New Roman"/>
-                <w:spacing w:val="-1"/>
-              </w:rPr>
-              <w:t xml:space="preserve"> </w:t>
+              <w:pStyle w:val="NormalWeb"/>
+              <w:spacing w:before="0" w:beforeAutospacing="0" w:after="0" w:afterAutospacing="0"/>
+            </w:pPr>
+            <w:r>
+              <w:rPr>
+                <w:color w:val="000000"/>
+              </w:rPr>
+              <w:t>​​ Taii Hirano</w:t>
             </w:r>
           </w:p>
         </w:tc>
         <w:tc>
           <w:tcPr>
-            <w:tcW w:w="2835" w:type="dxa"/>
+            <w:tcW w:w="6379" w:type="dxa"/>
+            <w:tcBorders>
+              <w:top w:val="single" w:sz="4" w:space="0" w:color="000000"/>
+              <w:left w:val="single" w:sz="4" w:space="0" w:color="000000"/>
+              <w:bottom w:val="single" w:sz="4" w:space="0" w:color="000000"/>
+              <w:right w:val="single" w:sz="4" w:space="0" w:color="000000"/>
+            </w:tcBorders>
             <w:hideMark/>
           </w:tcPr>
           <w:p>
             <w:pPr>
-              <w:rPr>
-                <w:rFonts w:ascii="Times New Roman" w:eastAsia="Times New Roman" w:hAnsi="Times New Roman" w:cs="Times New Roman"/>
-                <w:spacing w:val="-1"/>
-              </w:rPr>
-            </w:pPr>
-            <w:r>
-              <w:rPr>
-                <w:rFonts w:ascii="Times New Roman" w:eastAsia="Times New Roman" w:hAnsi="Times New Roman" w:cs="Times New Roman"/>
-                <w:spacing w:val="-1"/>
-              </w:rPr>
-              <w:t>​​</w:t>
-            </w:r>
-            <w:r>
-              <w:rPr>
-                <w:rFonts w:ascii="Times New Roman" w:eastAsia="Times New Roman" w:hAnsi="Times New Roman" w:cs="Times New Roman"/>
-                <w:spacing w:val="-1"/>
-              </w:rPr>
-              <w:t xml:space="preserve"> </w:t>
+              <w:pStyle w:val="NormalWeb"/>
+              <w:spacing w:before="0" w:beforeAutospacing="0" w:after="0" w:afterAutospacing="0"/>
+            </w:pPr>
+            <w:r>
+              <w:rPr>
+                <w:color w:val="000000"/>
+              </w:rPr>
+              <w:t xml:space="preserve"> Team member</w:t>
+            </w:r>
+          </w:p>
+          <w:p>
+            <w:pPr>
+              <w:pStyle w:val="NormalWeb"/>
+              <w:numPr>
+                <w:ilvl w:val="0"/>
+                <w:numId w:val="7"/>
+              </w:numPr>
+              <w:spacing w:before="0" w:beforeAutospacing="0" w:after="0" w:afterAutospacing="0"/>
+              <w:textAlignment w:val="baseline"/>
+              <w:rPr>
+                <w:color w:val="000000"/>
+              </w:rPr>
+            </w:pPr>
+            <w:r>
+              <w:rPr>
+                <w:color w:val="000000"/>
+              </w:rPr>
+              <w:t xml:space="preserve">Making diagram using </w:t>
+            </w:r>
+            <w:proofErr w:type="spellStart"/>
+            <w:r>
+              <w:rPr>
+                <w:color w:val="000000"/>
+              </w:rPr>
+              <w:t>Astah</w:t>
+            </w:r>
+            <w:proofErr w:type="spellEnd"/>
+            <w:r>
+              <w:rPr>
+                <w:color w:val="000000"/>
+              </w:rPr>
+              <w:t> </w:t>
+            </w:r>
+          </w:p>
+          <w:p>
+            <w:pPr>
+              <w:pStyle w:val="NormalWeb"/>
+              <w:numPr>
+                <w:ilvl w:val="0"/>
+                <w:numId w:val="7"/>
+              </w:numPr>
+              <w:spacing w:before="0" w:beforeAutospacing="0" w:after="0" w:afterAutospacing="0"/>
+              <w:textAlignment w:val="baseline"/>
+              <w:rPr>
+                <w:color w:val="000000"/>
+              </w:rPr>
+            </w:pPr>
+            <w:r>
+              <w:rPr>
+                <w:color w:val="000000"/>
+              </w:rPr>
+              <w:t xml:space="preserve">Discussed </w:t>
+            </w:r>
+            <w:proofErr w:type="gramStart"/>
+            <w:r>
+              <w:rPr>
+                <w:color w:val="000000"/>
+              </w:rPr>
+              <w:t>topic</w:t>
+            </w:r>
+            <w:proofErr w:type="gramEnd"/>
+          </w:p>
+          <w:p>
+            <w:pPr>
+              <w:pStyle w:val="NormalWeb"/>
+              <w:numPr>
+                <w:ilvl w:val="0"/>
+                <w:numId w:val="7"/>
+              </w:numPr>
+              <w:spacing w:before="0" w:beforeAutospacing="0" w:after="0" w:afterAutospacing="0"/>
+              <w:textAlignment w:val="baseline"/>
+              <w:rPr>
+                <w:color w:val="000000"/>
+              </w:rPr>
+            </w:pPr>
+            <w:r>
+              <w:rPr>
+                <w:color w:val="000000"/>
+              </w:rPr>
+              <w:t>Contributed to use case </w:t>
             </w:r>
           </w:p>
         </w:tc>
@@ -665,28 +707,70 @@
         </w:trPr>
         <w:tc>
           <w:tcPr>
-            <w:tcW w:w="4957" w:type="dxa"/>
+            <w:tcW w:w="2972" w:type="dxa"/>
+            <w:tcBorders>
+              <w:top w:val="single" w:sz="4" w:space="0" w:color="000000"/>
+              <w:left w:val="single" w:sz="4" w:space="0" w:color="000000"/>
+              <w:bottom w:val="single" w:sz="4" w:space="0" w:color="000000"/>
+              <w:right w:val="single" w:sz="4" w:space="0" w:color="000000"/>
+            </w:tcBorders>
+            <w:hideMark/>
           </w:tcPr>
           <w:p>
             <w:pPr>
-              <w:rPr>
-                <w:rFonts w:ascii="Times New Roman" w:eastAsia="Times New Roman" w:hAnsi="Times New Roman" w:cs="Times New Roman"/>
-                <w:spacing w:val="-1"/>
-              </w:rPr>
-            </w:pPr>
+              <w:pStyle w:val="NormalWeb"/>
+              <w:spacing w:before="0" w:beforeAutospacing="0" w:after="0" w:afterAutospacing="0"/>
+            </w:pPr>
+            <w:r>
+              <w:rPr>
+                <w:color w:val="000000"/>
+              </w:rPr>
+              <w:t xml:space="preserve"> Leo Kaiya</w:t>
+            </w:r>
           </w:p>
         </w:tc>
         <w:tc>
           <w:tcPr>
-            <w:tcW w:w="2835" w:type="dxa"/>
+            <w:tcW w:w="6379" w:type="dxa"/>
+            <w:tcBorders>
+              <w:top w:val="single" w:sz="4" w:space="0" w:color="000000"/>
+              <w:left w:val="single" w:sz="4" w:space="0" w:color="000000"/>
+              <w:bottom w:val="single" w:sz="4" w:space="0" w:color="000000"/>
+              <w:right w:val="single" w:sz="4" w:space="0" w:color="000000"/>
+            </w:tcBorders>
+            <w:hideMark/>
           </w:tcPr>
           <w:p>
             <w:pPr>
-              <w:rPr>
-                <w:rFonts w:ascii="Times New Roman" w:eastAsia="Times New Roman" w:hAnsi="Times New Roman" w:cs="Times New Roman"/>
-                <w:spacing w:val="-1"/>
-              </w:rPr>
-            </w:pPr>
+              <w:pStyle w:val="NormalWeb"/>
+              <w:spacing w:before="0" w:beforeAutospacing="0" w:after="0" w:afterAutospacing="0"/>
+            </w:pPr>
+            <w:r>
+              <w:rPr>
+                <w:color w:val="000000"/>
+              </w:rPr>
+              <w:t xml:space="preserve"> Scrum Master</w:t>
+            </w:r>
+          </w:p>
+          <w:p>
+            <w:pPr>
+              <w:pStyle w:val="NormalWeb"/>
+              <w:numPr>
+                <w:ilvl w:val="0"/>
+                <w:numId w:val="8"/>
+              </w:numPr>
+              <w:spacing w:before="0" w:beforeAutospacing="0" w:after="0" w:afterAutospacing="0"/>
+              <w:textAlignment w:val="baseline"/>
+              <w:rPr>
+                <w:color w:val="000000"/>
+              </w:rPr>
+            </w:pPr>
+            <w:r>
+              <w:rPr>
+                <w:color w:val="000000"/>
+              </w:rPr>
+              <w:t>Searched database in Kaggle</w:t>
+            </w:r>
           </w:p>
         </w:tc>
       </w:tr>
@@ -696,59 +780,227 @@
         </w:trPr>
         <w:tc>
           <w:tcPr>
-            <w:tcW w:w="4957" w:type="dxa"/>
+            <w:tcW w:w="2972" w:type="dxa"/>
+            <w:tcBorders>
+              <w:top w:val="single" w:sz="4" w:space="0" w:color="000000"/>
+              <w:left w:val="single" w:sz="4" w:space="0" w:color="000000"/>
+              <w:bottom w:val="single" w:sz="4" w:space="0" w:color="000000"/>
+              <w:right w:val="single" w:sz="4" w:space="0" w:color="000000"/>
+            </w:tcBorders>
+            <w:hideMark/>
           </w:tcPr>
           <w:p>
             <w:pPr>
-              <w:rPr>
-                <w:rFonts w:ascii="Times New Roman" w:eastAsia="Times New Roman" w:hAnsi="Times New Roman" w:cs="Times New Roman"/>
-                <w:spacing w:val="-1"/>
-              </w:rPr>
-            </w:pPr>
+              <w:pStyle w:val="NormalWeb"/>
+              <w:spacing w:before="0" w:beforeAutospacing="0" w:after="0" w:afterAutospacing="0"/>
+            </w:pPr>
+            <w:r>
+              <w:rPr>
+                <w:color w:val="000000"/>
+              </w:rPr>
+              <w:t xml:space="preserve"> Putri </w:t>
+            </w:r>
+            <w:proofErr w:type="spellStart"/>
+            <w:r>
+              <w:rPr>
+                <w:color w:val="000000"/>
+              </w:rPr>
+              <w:t>Leksono</w:t>
+            </w:r>
+            <w:proofErr w:type="spellEnd"/>
           </w:p>
         </w:tc>
         <w:tc>
           <w:tcPr>
-            <w:tcW w:w="2835" w:type="dxa"/>
+            <w:tcW w:w="6379" w:type="dxa"/>
+            <w:tcBorders>
+              <w:top w:val="single" w:sz="4" w:space="0" w:color="000000"/>
+              <w:left w:val="single" w:sz="4" w:space="0" w:color="000000"/>
+              <w:bottom w:val="single" w:sz="4" w:space="0" w:color="000000"/>
+              <w:right w:val="single" w:sz="4" w:space="0" w:color="000000"/>
+            </w:tcBorders>
+            <w:hideMark/>
           </w:tcPr>
           <w:p>
             <w:pPr>
-              <w:rPr>
-                <w:rFonts w:ascii="Times New Roman" w:eastAsia="Times New Roman" w:hAnsi="Times New Roman" w:cs="Times New Roman"/>
-                <w:spacing w:val="-1"/>
-              </w:rPr>
-            </w:pPr>
+              <w:pStyle w:val="NormalWeb"/>
+              <w:spacing w:before="0" w:beforeAutospacing="0" w:after="0" w:afterAutospacing="0"/>
+            </w:pPr>
+            <w:r>
+              <w:rPr>
+                <w:color w:val="000000"/>
+              </w:rPr>
+              <w:t xml:space="preserve"> Team member</w:t>
+            </w:r>
+          </w:p>
+          <w:p>
+            <w:pPr>
+              <w:pStyle w:val="NormalWeb"/>
+              <w:numPr>
+                <w:ilvl w:val="0"/>
+                <w:numId w:val="9"/>
+              </w:numPr>
+              <w:spacing w:before="0" w:beforeAutospacing="0" w:after="0" w:afterAutospacing="0"/>
+              <w:textAlignment w:val="baseline"/>
+              <w:rPr>
+                <w:color w:val="000000"/>
+              </w:rPr>
+            </w:pPr>
+            <w:r>
+              <w:rPr>
+                <w:color w:val="000000"/>
+              </w:rPr>
+              <w:t>Brainstorm Ideas</w:t>
+            </w:r>
+          </w:p>
+          <w:p>
+            <w:pPr>
+              <w:pStyle w:val="NormalWeb"/>
+              <w:numPr>
+                <w:ilvl w:val="0"/>
+                <w:numId w:val="9"/>
+              </w:numPr>
+              <w:spacing w:before="0" w:beforeAutospacing="0" w:after="0" w:afterAutospacing="0"/>
+              <w:textAlignment w:val="baseline"/>
+              <w:rPr>
+                <w:color w:val="000000"/>
+              </w:rPr>
+            </w:pPr>
+            <w:r>
+              <w:rPr>
+                <w:color w:val="000000"/>
+              </w:rPr>
+              <w:t>Searched database in Kaggle</w:t>
+            </w:r>
           </w:p>
         </w:tc>
       </w:tr>
       <w:tr>
         <w:trPr>
-          <w:trHeight w:val="508"/>
+          <w:trHeight w:val="864"/>
         </w:trPr>
         <w:tc>
           <w:tcPr>
-            <w:tcW w:w="4957" w:type="dxa"/>
+            <w:tcW w:w="2972" w:type="dxa"/>
+            <w:tcBorders>
+              <w:top w:val="single" w:sz="4" w:space="0" w:color="000000"/>
+              <w:left w:val="single" w:sz="4" w:space="0" w:color="000000"/>
+              <w:bottom w:val="single" w:sz="4" w:space="0" w:color="000000"/>
+              <w:right w:val="single" w:sz="4" w:space="0" w:color="000000"/>
+            </w:tcBorders>
+            <w:hideMark/>
           </w:tcPr>
           <w:p>
             <w:pPr>
-              <w:rPr>
-                <w:rFonts w:ascii="Times New Roman" w:eastAsia="Times New Roman" w:hAnsi="Times New Roman" w:cs="Times New Roman"/>
-                <w:spacing w:val="-1"/>
-              </w:rPr>
-            </w:pPr>
+              <w:pStyle w:val="NormalWeb"/>
+              <w:spacing w:before="0" w:beforeAutospacing="0" w:after="0" w:afterAutospacing="0"/>
+            </w:pPr>
+            <w:r>
+              <w:rPr>
+                <w:color w:val="000000"/>
+              </w:rPr>
+              <w:t xml:space="preserve"> Karen Masuda</w:t>
+            </w:r>
           </w:p>
         </w:tc>
         <w:tc>
           <w:tcPr>
-            <w:tcW w:w="2835" w:type="dxa"/>
+            <w:tcW w:w="6379" w:type="dxa"/>
+            <w:tcBorders>
+              <w:top w:val="single" w:sz="4" w:space="0" w:color="000000"/>
+              <w:left w:val="single" w:sz="4" w:space="0" w:color="000000"/>
+              <w:bottom w:val="single" w:sz="4" w:space="0" w:color="000000"/>
+              <w:right w:val="single" w:sz="4" w:space="0" w:color="000000"/>
+            </w:tcBorders>
+            <w:hideMark/>
           </w:tcPr>
           <w:p>
             <w:pPr>
-              <w:rPr>
-                <w:rFonts w:ascii="Times New Roman" w:eastAsia="Times New Roman" w:hAnsi="Times New Roman" w:cs="Times New Roman"/>
-                <w:spacing w:val="-1"/>
-              </w:rPr>
-            </w:pPr>
+              <w:pStyle w:val="NormalWeb"/>
+              <w:spacing w:before="0" w:beforeAutospacing="0" w:after="0" w:afterAutospacing="0"/>
+            </w:pPr>
+            <w:r>
+              <w:rPr>
+                <w:color w:val="000000"/>
+              </w:rPr>
+              <w:t xml:space="preserve"> Team member</w:t>
+            </w:r>
+          </w:p>
+          <w:p>
+            <w:pPr>
+              <w:pStyle w:val="NormalWeb"/>
+              <w:numPr>
+                <w:ilvl w:val="0"/>
+                <w:numId w:val="10"/>
+              </w:numPr>
+              <w:spacing w:before="0" w:beforeAutospacing="0" w:after="0" w:afterAutospacing="0"/>
+              <w:textAlignment w:val="baseline"/>
+              <w:rPr>
+                <w:color w:val="000000"/>
+              </w:rPr>
+            </w:pPr>
+            <w:r>
+              <w:rPr>
+                <w:color w:val="000000"/>
+              </w:rPr>
+              <w:t xml:space="preserve">Discussed </w:t>
+            </w:r>
+            <w:proofErr w:type="gramStart"/>
+            <w:r>
+              <w:rPr>
+                <w:color w:val="000000"/>
+              </w:rPr>
+              <w:t>topic</w:t>
+            </w:r>
+            <w:proofErr w:type="gramEnd"/>
+          </w:p>
+          <w:p>
+            <w:pPr>
+              <w:pStyle w:val="NormalWeb"/>
+              <w:numPr>
+                <w:ilvl w:val="0"/>
+                <w:numId w:val="10"/>
+              </w:numPr>
+              <w:spacing w:before="0" w:beforeAutospacing="0" w:after="0" w:afterAutospacing="0"/>
+              <w:textAlignment w:val="baseline"/>
+              <w:rPr>
+                <w:color w:val="000000"/>
+              </w:rPr>
+            </w:pPr>
+            <w:r>
+              <w:rPr>
+                <w:color w:val="000000"/>
+              </w:rPr>
+              <w:t xml:space="preserve">Contributed to use </w:t>
+            </w:r>
+            <w:proofErr w:type="gramStart"/>
+            <w:r>
+              <w:rPr>
+                <w:color w:val="000000"/>
+              </w:rPr>
+              <w:t>case</w:t>
+            </w:r>
+            <w:proofErr w:type="gramEnd"/>
+          </w:p>
+          <w:p>
+            <w:pPr>
+              <w:pStyle w:val="NormalWeb"/>
+              <w:numPr>
+                <w:ilvl w:val="0"/>
+                <w:numId w:val="10"/>
+              </w:numPr>
+              <w:spacing w:before="0" w:beforeAutospacing="0" w:after="0" w:afterAutospacing="0"/>
+              <w:textAlignment w:val="baseline"/>
+              <w:rPr>
+                <w:color w:val="000000"/>
+              </w:rPr>
+            </w:pPr>
+            <w:r>
+              <w:rPr>
+                <w:color w:val="000000"/>
+              </w:rPr>
+              <w:t>Brainstorm Ideas</w:t>
+            </w:r>
           </w:p>
         </w:tc>
       </w:tr>
@@ -758,146 +1010,174 @@
         </w:trPr>
         <w:tc>
           <w:tcPr>
-            <w:tcW w:w="4957" w:type="dxa"/>
+            <w:tcW w:w="2972" w:type="dxa"/>
+            <w:tcBorders>
+              <w:top w:val="single" w:sz="4" w:space="0" w:color="000000"/>
+              <w:left w:val="single" w:sz="4" w:space="0" w:color="000000"/>
+              <w:bottom w:val="single" w:sz="4" w:space="0" w:color="000000"/>
+              <w:right w:val="single" w:sz="4" w:space="0" w:color="000000"/>
+            </w:tcBorders>
+            <w:hideMark/>
           </w:tcPr>
           <w:p>
             <w:pPr>
-              <w:rPr>
-                <w:rFonts w:ascii="Times New Roman" w:eastAsia="Times New Roman" w:hAnsi="Times New Roman" w:cs="Times New Roman"/>
-                <w:spacing w:val="-1"/>
-              </w:rPr>
-            </w:pPr>
+              <w:pStyle w:val="NormalWeb"/>
+              <w:spacing w:before="0" w:beforeAutospacing="0" w:after="0" w:afterAutospacing="0"/>
+            </w:pPr>
+            <w:r>
+              <w:rPr>
+                <w:color w:val="000000"/>
+              </w:rPr>
+              <w:t xml:space="preserve"> Joy </w:t>
+            </w:r>
+            <w:proofErr w:type="spellStart"/>
+            <w:r>
+              <w:rPr>
+                <w:color w:val="000000"/>
+              </w:rPr>
+              <w:t>Umejiego</w:t>
+            </w:r>
+            <w:proofErr w:type="spellEnd"/>
           </w:p>
         </w:tc>
         <w:tc>
           <w:tcPr>
-            <w:tcW w:w="2835" w:type="dxa"/>
-          </w:tcPr>
-          <w:p>
-            <w:pPr>
-              <w:rPr>
-                <w:rFonts w:ascii="Times New Roman" w:eastAsia="Times New Roman" w:hAnsi="Times New Roman" w:cs="Times New Roman"/>
-                <w:spacing w:val="-1"/>
-              </w:rPr>
-            </w:pPr>
-          </w:p>
-        </w:tc>
-      </w:tr>
-      <w:tr>
-        <w:tc>
-          <w:tcPr>
-            <w:tcW w:w="4957" w:type="dxa"/>
+            <w:tcW w:w="6379" w:type="dxa"/>
+            <w:tcBorders>
+              <w:top w:val="single" w:sz="4" w:space="0" w:color="000000"/>
+              <w:left w:val="single" w:sz="4" w:space="0" w:color="000000"/>
+              <w:bottom w:val="single" w:sz="4" w:space="0" w:color="000000"/>
+              <w:right w:val="single" w:sz="4" w:space="0" w:color="000000"/>
+            </w:tcBorders>
             <w:hideMark/>
           </w:tcPr>
           <w:p>
             <w:pPr>
-              <w:rPr>
-                <w:rFonts w:ascii="Times New Roman" w:eastAsia="Times New Roman" w:hAnsi="Times New Roman" w:cs="Times New Roman"/>
-                <w:spacing w:val="-1"/>
-              </w:rPr>
-            </w:pPr>
-          </w:p>
-        </w:tc>
-        <w:tc>
-          <w:tcPr>
-            <w:tcW w:w="2835" w:type="dxa"/>
-            <w:hideMark/>
-          </w:tcPr>
-          <w:p>
-            <w:pPr>
-              <w:rPr>
-                <w:rFonts w:ascii="Times New Roman" w:eastAsia="Times New Roman" w:hAnsi="Times New Roman" w:cs="Times New Roman"/>
-                <w:spacing w:val="-1"/>
-              </w:rPr>
-            </w:pPr>
+              <w:pStyle w:val="NormalWeb"/>
+              <w:spacing w:before="0" w:beforeAutospacing="0" w:after="0" w:afterAutospacing="0"/>
+            </w:pPr>
+            <w:r>
+              <w:rPr>
+                <w:color w:val="000000"/>
+              </w:rPr>
+              <w:t xml:space="preserve"> Team member</w:t>
+            </w:r>
+          </w:p>
+          <w:p>
+            <w:pPr>
+              <w:pStyle w:val="NormalWeb"/>
+              <w:numPr>
+                <w:ilvl w:val="0"/>
+                <w:numId w:val="11"/>
+              </w:numPr>
+              <w:spacing w:before="0" w:beforeAutospacing="0" w:after="0" w:afterAutospacing="0"/>
+              <w:textAlignment w:val="baseline"/>
+              <w:rPr>
+                <w:color w:val="000000"/>
+              </w:rPr>
+            </w:pPr>
+            <w:r>
+              <w:rPr>
+                <w:color w:val="000000"/>
+              </w:rPr>
+              <w:t xml:space="preserve">Discussed </w:t>
+            </w:r>
+            <w:proofErr w:type="gramStart"/>
+            <w:r>
+              <w:rPr>
+                <w:color w:val="000000"/>
+              </w:rPr>
+              <w:t>topic</w:t>
+            </w:r>
+            <w:proofErr w:type="gramEnd"/>
+          </w:p>
+          <w:p>
+            <w:pPr>
+              <w:pStyle w:val="NormalWeb"/>
+              <w:numPr>
+                <w:ilvl w:val="0"/>
+                <w:numId w:val="11"/>
+              </w:numPr>
+              <w:spacing w:before="0" w:beforeAutospacing="0" w:after="0" w:afterAutospacing="0"/>
+              <w:textAlignment w:val="baseline"/>
+              <w:rPr>
+                <w:color w:val="000000"/>
+              </w:rPr>
+            </w:pPr>
+            <w:r>
+              <w:rPr>
+                <w:color w:val="000000"/>
+              </w:rPr>
+              <w:t>Brainstorm Ideas</w:t>
+            </w:r>
           </w:p>
         </w:tc>
       </w:tr>
     </w:tbl>
+    <w:p/>
     <w:p>
       <w:pPr>
-        <w:outlineLvl w:val="1"/>
+        <w:pStyle w:val="NormalWeb"/>
+        <w:spacing w:before="0" w:beforeAutospacing="0" w:after="0" w:afterAutospacing="0"/>
+      </w:pPr>
+      <w:r>
         <w:rPr>
-          <w:rFonts w:ascii="Times New Roman" w:eastAsia="Times New Roman" w:hAnsi="Times New Roman" w:cs="Times New Roman"/>
           <w:b/>
           <w:bCs/>
-          <w:spacing w:val="-2"/>
+          <w:color w:val="000000"/>
           <w:sz w:val="34"/>
           <w:szCs w:val="34"/>
         </w:rPr>
-      </w:pPr>
-    </w:p>
-    <w:p>
-      <w:pPr>
-        <w:outlineLvl w:val="1"/>
-        <w:rPr>
-          <w:rFonts w:ascii="Times New Roman" w:eastAsia="Times New Roman" w:hAnsi="Times New Roman" w:cs="Times New Roman"/>
-          <w:b/>
-          <w:bCs/>
-          <w:spacing w:val="-2"/>
-          <w:sz w:val="34"/>
-          <w:szCs w:val="34"/>
-        </w:rPr>
-      </w:pPr>
-      <w:r>
-        <w:rPr>
-          <w:rFonts w:ascii="Times New Roman" w:eastAsia="Times New Roman" w:hAnsi="Times New Roman" w:cs="Times New Roman"/>
-          <w:b/>
-          <w:bCs/>
-          <w:spacing w:val="-2"/>
-          <w:sz w:val="34"/>
-          <w:szCs w:val="34"/>
-        </w:rPr>
-        <w:t xml:space="preserve"> </w:t>
+        <w:t> </w:t>
       </w:r>
       <w:r>
         <w:rPr>
-          <w:rFonts w:ascii="Times New Roman" w:eastAsia="Times New Roman" w:hAnsi="Times New Roman" w:cs="Times New Roman"/>
           <w:b/>
           <w:bCs/>
-          <w:spacing w:val="-2"/>
+          <w:color w:val="000000"/>
           <w:sz w:val="34"/>
           <w:szCs w:val="34"/>
+          <w:bdr w:val="none" w:sz="0" w:space="0" w:color="auto" w:frame="1"/>
         </w:rPr>
         <w:fldChar w:fldCharType="begin"/>
       </w:r>
       <w:r>
         <w:rPr>
-          <w:rFonts w:ascii="Times New Roman" w:eastAsia="Times New Roman" w:hAnsi="Times New Roman" w:cs="Times New Roman"/>
           <w:b/>
           <w:bCs/>
-          <w:spacing w:val="-2"/>
+          <w:color w:val="000000"/>
           <w:sz w:val="34"/>
           <w:szCs w:val="34"/>
+          <w:bdr w:val="none" w:sz="0" w:space="0" w:color="auto" w:frame="1"/>
         </w:rPr>
-        <w:instrText xml:space="preserve"> INCLUDEPICTURE "/Users/gerope/Library/Group Containers/UBF8T346G9.ms/WebArchiveCopyPasteTempFiles/com.microsoft.Word/270f.png" \* MERGEFORMATINET </w:instrText>
+        <w:instrText xml:space="preserve"> INCLUDEPICTURE "https://lh7-us.googleusercontent.com/AgDSZQiiQR0qRGmUFyGT9jtpy9dhR7kd0KjNodU_vPZPm2ipYKEzoW6S7A61kGtyEgdpFj3tbshkEyfhdxgWb7TJSs2dSRDRFoWXlQCW2WJIhDO34_I9UD5tf71laOMwQAhkFlFQGx_--uLd_vXhg0s" \* MERGEFORMATINET </w:instrText>
       </w:r>
       <w:r>
         <w:rPr>
-          <w:rFonts w:ascii="Times New Roman" w:eastAsia="Times New Roman" w:hAnsi="Times New Roman" w:cs="Times New Roman"/>
           <w:b/>
           <w:bCs/>
-          <w:spacing w:val="-2"/>
+          <w:color w:val="000000"/>
           <w:sz w:val="34"/>
           <w:szCs w:val="34"/>
+          <w:bdr w:val="none" w:sz="0" w:space="0" w:color="auto" w:frame="1"/>
         </w:rPr>
         <w:fldChar w:fldCharType="separate"/>
       </w:r>
       <w:r>
         <w:rPr>
-          <w:rFonts w:ascii="Times New Roman" w:eastAsia="Times New Roman" w:hAnsi="Times New Roman" w:cs="Times New Roman"/>
           <w:b/>
           <w:bCs/>
           <w:noProof/>
-          <w:spacing w:val="-2"/>
+          <w:color w:val="000000"/>
           <w:sz w:val="34"/>
           <w:szCs w:val="34"/>
+          <w:bdr w:val="none" w:sz="0" w:space="0" w:color="auto" w:frame="1"/>
         </w:rPr>
         <w:drawing>
-          <wp:inline distT="0" distB="0" distL="0" distR="0">
-            <wp:extent cx="185738" cy="185738"/>
-            <wp:effectExtent l="0" t="0" r="5080" b="5080"/>
-            <wp:docPr id="459473846" name="Picture 2" descr=":pencil2:"/>
+          <wp:inline distT="0" distB="0" distL="0" distR="0" wp14:anchorId="2BEF2BEA" wp14:editId="73906CAA">
+            <wp:extent cx="254000" cy="254000"/>
+            <wp:effectExtent l="0" t="0" r="0" b="0"/>
+            <wp:docPr id="614740293" name="Picture 2" descr=":pencil2:"/>
             <wp:cNvGraphicFramePr>
               <a:graphicFrameLocks xmlns:a="http://schemas.openxmlformats.org/drawingml/2006/main" noChangeAspect="1"/>
             </wp:cNvGraphicFramePr>
@@ -905,7 +1185,7 @@
               <a:graphicData uri="http://schemas.openxmlformats.org/drawingml/2006/picture">
                 <pic:pic xmlns:pic="http://schemas.openxmlformats.org/drawingml/2006/picture">
                   <pic:nvPicPr>
-                    <pic:cNvPr id="0" name="Picture 11" descr=":pencil2:"/>
+                    <pic:cNvPr id="0" name="Picture 3" descr=":pencil2:"/>
                     <pic:cNvPicPr>
                       <a:picLocks noChangeAspect="1" noChangeArrowheads="1"/>
                     </pic:cNvPicPr>
@@ -926,7 +1206,7 @@
                   <pic:spPr bwMode="auto">
                     <a:xfrm>
                       <a:off x="0" y="0"/>
-                      <a:ext cx="193700" cy="193700"/>
+                      <a:ext cx="254000" cy="254000"/>
                     </a:xfrm>
                     <a:prstGeom prst="rect">
                       <a:avLst/>
@@ -944,21 +1224,20 @@
       </w:r>
       <w:r>
         <w:rPr>
-          <w:rFonts w:ascii="Times New Roman" w:eastAsia="Times New Roman" w:hAnsi="Times New Roman" w:cs="Times New Roman"/>
           <w:b/>
           <w:bCs/>
-          <w:spacing w:val="-2"/>
+          <w:color w:val="000000"/>
           <w:sz w:val="34"/>
           <w:szCs w:val="34"/>
+          <w:bdr w:val="none" w:sz="0" w:space="0" w:color="auto" w:frame="1"/>
         </w:rPr>
         <w:fldChar w:fldCharType="end"/>
       </w:r>
       <w:r>
         <w:rPr>
-          <w:rFonts w:ascii="Times New Roman" w:eastAsia="Times New Roman" w:hAnsi="Times New Roman" w:cs="Times New Roman"/>
           <w:b/>
           <w:bCs/>
-          <w:spacing w:val="-2"/>
+          <w:color w:val="000000"/>
           <w:sz w:val="34"/>
           <w:szCs w:val="34"/>
         </w:rPr>
@@ -967,52 +1246,23 @@
     </w:p>
     <w:p>
       <w:pPr>
-        <w:outlineLvl w:val="1"/>
+        <w:pStyle w:val="NormalWeb"/>
+        <w:spacing w:before="0" w:beforeAutospacing="0" w:after="0" w:afterAutospacing="0"/>
+      </w:pPr>
+      <w:r>
         <w:rPr>
-          <w:rFonts w:ascii="Times New Roman" w:eastAsia="Times New Roman" w:hAnsi="Times New Roman" w:cs="Times New Roman"/>
           <w:b/>
           <w:bCs/>
-          <w:spacing w:val="-1"/>
+          <w:color w:val="000000"/>
           <w:sz w:val="27"/>
           <w:szCs w:val="27"/>
         </w:rPr>
-      </w:pPr>
-    </w:p>
-    <w:p>
-      <w:pPr>
-        <w:outlineLvl w:val="1"/>
-        <w:rPr>
-          <w:rFonts w:ascii="Times New Roman" w:eastAsia="Times New Roman" w:hAnsi="Times New Roman" w:cs="Times New Roman"/>
-          <w:b/>
-          <w:bCs/>
-          <w:spacing w:val="-2"/>
-          <w:sz w:val="34"/>
-          <w:szCs w:val="34"/>
-        </w:rPr>
-      </w:pPr>
-      <w:r>
-        <w:rPr>
-          <w:rFonts w:ascii="Times New Roman" w:eastAsia="Times New Roman" w:hAnsi="Times New Roman" w:cs="Times New Roman"/>
-          <w:b/>
-          <w:bCs/>
-          <w:spacing w:val="-1"/>
-          <w:sz w:val="27"/>
-          <w:szCs w:val="27"/>
-        </w:rPr>
-        <w:t>Previous sprint summary</w:t>
+        <w:t>Details Current sprint</w:t>
       </w:r>
     </w:p>
     <w:tbl>
       <w:tblPr>
-        <w:tblW w:w="7792" w:type="dxa"/>
-        <w:tblBorders>
-          <w:top w:val="single" w:sz="4" w:space="0" w:color="auto"/>
-          <w:left w:val="single" w:sz="4" w:space="0" w:color="auto"/>
-          <w:bottom w:val="single" w:sz="4" w:space="0" w:color="auto"/>
-          <w:right w:val="single" w:sz="4" w:space="0" w:color="auto"/>
-          <w:insideH w:val="single" w:sz="6" w:space="0" w:color="auto"/>
-          <w:insideV w:val="single" w:sz="6" w:space="0" w:color="auto"/>
-        </w:tblBorders>
+        <w:tblW w:w="0" w:type="auto"/>
         <w:tblCellMar>
           <w:top w:w="15" w:type="dxa"/>
           <w:left w:w="15" w:type="dxa"/>
@@ -1022,60 +1272,59 @@
         <w:tblLook w:val="04A0" w:firstRow="1" w:lastRow="0" w:firstColumn="1" w:lastColumn="0" w:noHBand="0" w:noVBand="1"/>
       </w:tblPr>
       <w:tblGrid>
-        <w:gridCol w:w="2174"/>
-        <w:gridCol w:w="5618"/>
+        <w:gridCol w:w="2011"/>
+        <w:gridCol w:w="4642"/>
       </w:tblGrid>
       <w:tr>
         <w:tc>
           <w:tcPr>
-            <w:tcW w:w="2174" w:type="dxa"/>
+            <w:tcW w:w="0" w:type="auto"/>
+            <w:tcBorders>
+              <w:top w:val="single" w:sz="4" w:space="0" w:color="000000"/>
+              <w:left w:val="single" w:sz="4" w:space="0" w:color="000000"/>
+              <w:bottom w:val="single" w:sz="6" w:space="0" w:color="000000"/>
+              <w:right w:val="single" w:sz="6" w:space="0" w:color="000000"/>
+            </w:tcBorders>
             <w:shd w:val="clear" w:color="auto" w:fill="FFFAE6"/>
             <w:hideMark/>
           </w:tcPr>
           <w:p>
             <w:pPr>
-              <w:rPr>
-                <w:rFonts w:ascii="Times New Roman" w:eastAsia="Times New Roman" w:hAnsi="Times New Roman" w:cs="Times New Roman"/>
-                <w:spacing w:val="-1"/>
-              </w:rPr>
-            </w:pPr>
-            <w:r>
-              <w:rPr>
-                <w:rFonts w:ascii="Times New Roman" w:eastAsia="Times New Roman" w:hAnsi="Times New Roman" w:cs="Times New Roman"/>
+              <w:pStyle w:val="NormalWeb"/>
+              <w:spacing w:before="0" w:beforeAutospacing="0" w:after="0" w:afterAutospacing="0"/>
+            </w:pPr>
+            <w:r>
+              <w:rPr>
                 <w:b/>
                 <w:bCs/>
-                <w:spacing w:val="-1"/>
-              </w:rPr>
-              <w:t>Sprint theme</w:t>
+                <w:color w:val="000000"/>
+              </w:rPr>
+              <w:t>Start date</w:t>
             </w:r>
           </w:p>
         </w:tc>
         <w:tc>
           <w:tcPr>
-            <w:tcW w:w="5618" w:type="dxa"/>
+            <w:tcW w:w="0" w:type="auto"/>
+            <w:tcBorders>
+              <w:top w:val="single" w:sz="4" w:space="0" w:color="000000"/>
+              <w:left w:val="single" w:sz="6" w:space="0" w:color="000000"/>
+              <w:bottom w:val="single" w:sz="6" w:space="0" w:color="000000"/>
+              <w:right w:val="single" w:sz="4" w:space="0" w:color="000000"/>
+            </w:tcBorders>
             <w:shd w:val="clear" w:color="auto" w:fill="FFFFFF"/>
             <w:hideMark/>
           </w:tcPr>
           <w:p>
             <w:pPr>
-              <w:rPr>
-                <w:rFonts w:ascii="Times New Roman" w:eastAsia="Times New Roman" w:hAnsi="Times New Roman" w:cs="Times New Roman"/>
-                <w:spacing w:val="-1"/>
-              </w:rPr>
-            </w:pPr>
-            <w:r>
-              <w:rPr>
-                <w:rFonts w:ascii="Times New Roman" w:eastAsia="Times New Roman" w:hAnsi="Times New Roman" w:cs="Times New Roman"/>
-                <w:spacing w:val="-1"/>
-              </w:rPr>
-              <w:t>​​</w:t>
-            </w:r>
-            <w:r>
-              <w:rPr>
-                <w:rFonts w:ascii="Times New Roman" w:eastAsia="Times New Roman" w:hAnsi="Times New Roman" w:cs="Times New Roman"/>
-                <w:spacing w:val="-1"/>
-              </w:rPr>
-              <w:t>e.g., Bugs</w:t>
+              <w:pStyle w:val="NormalWeb"/>
+              <w:spacing w:before="0" w:beforeAutospacing="0" w:after="0" w:afterAutospacing="0"/>
+            </w:pPr>
+            <w:r>
+              <w:rPr>
+                <w:color w:val="000000"/>
+              </w:rPr>
+              <w:t>​​ Jan 30, 2024</w:t>
             </w:r>
           </w:p>
         </w:tc>
@@ -1083,53 +1332,52 @@
       <w:tr>
         <w:tc>
           <w:tcPr>
-            <w:tcW w:w="2174" w:type="dxa"/>
+            <w:tcW w:w="0" w:type="auto"/>
+            <w:tcBorders>
+              <w:top w:val="single" w:sz="6" w:space="0" w:color="000000"/>
+              <w:left w:val="single" w:sz="4" w:space="0" w:color="000000"/>
+              <w:bottom w:val="single" w:sz="6" w:space="0" w:color="000000"/>
+              <w:right w:val="single" w:sz="6" w:space="0" w:color="000000"/>
+            </w:tcBorders>
             <w:shd w:val="clear" w:color="auto" w:fill="FFFAE6"/>
             <w:hideMark/>
           </w:tcPr>
           <w:p>
             <w:pPr>
-              <w:rPr>
-                <w:rFonts w:ascii="Times New Roman" w:eastAsia="Times New Roman" w:hAnsi="Times New Roman" w:cs="Times New Roman"/>
-                <w:spacing w:val="-1"/>
-              </w:rPr>
-            </w:pPr>
-            <w:r>
-              <w:rPr>
-                <w:rFonts w:ascii="Times New Roman" w:eastAsia="Times New Roman" w:hAnsi="Times New Roman" w:cs="Times New Roman"/>
+              <w:pStyle w:val="NormalWeb"/>
+              <w:spacing w:before="0" w:beforeAutospacing="0" w:after="0" w:afterAutospacing="0"/>
+            </w:pPr>
+            <w:r>
+              <w:rPr>
                 <w:b/>
                 <w:bCs/>
-                <w:spacing w:val="-1"/>
-              </w:rPr>
-              <w:t>Issues completed</w:t>
+                <w:color w:val="000000"/>
+              </w:rPr>
+              <w:t>End date</w:t>
             </w:r>
           </w:p>
         </w:tc>
         <w:tc>
           <w:tcPr>
-            <w:tcW w:w="5618" w:type="dxa"/>
+            <w:tcW w:w="0" w:type="auto"/>
+            <w:tcBorders>
+              <w:top w:val="single" w:sz="6" w:space="0" w:color="000000"/>
+              <w:left w:val="single" w:sz="6" w:space="0" w:color="000000"/>
+              <w:bottom w:val="single" w:sz="6" w:space="0" w:color="000000"/>
+              <w:right w:val="single" w:sz="4" w:space="0" w:color="000000"/>
+            </w:tcBorders>
             <w:hideMark/>
           </w:tcPr>
           <w:p>
             <w:pPr>
-              <w:rPr>
-                <w:rFonts w:ascii="Times New Roman" w:eastAsia="Times New Roman" w:hAnsi="Times New Roman" w:cs="Times New Roman"/>
-                <w:spacing w:val="-1"/>
-              </w:rPr>
-            </w:pPr>
-            <w:r>
-              <w:rPr>
-                <w:rFonts w:ascii="Times New Roman" w:eastAsia="Times New Roman" w:hAnsi="Times New Roman" w:cs="Times New Roman"/>
-                <w:spacing w:val="-1"/>
-              </w:rPr>
-              <w:t>​​</w:t>
-            </w:r>
-            <w:r>
-              <w:rPr>
-                <w:rFonts w:ascii="Times New Roman" w:eastAsia="Times New Roman" w:hAnsi="Times New Roman" w:cs="Times New Roman"/>
-                <w:spacing w:val="-1"/>
-              </w:rPr>
-              <w:t xml:space="preserve"> </w:t>
+              <w:pStyle w:val="NormalWeb"/>
+              <w:spacing w:before="0" w:beforeAutospacing="0" w:after="0" w:afterAutospacing="0"/>
+            </w:pPr>
+            <w:r>
+              <w:rPr>
+                <w:color w:val="000000"/>
+              </w:rPr>
+              <w:t xml:space="preserve"> Feb 06, 2024</w:t>
             </w:r>
           </w:p>
         </w:tc>
@@ -1137,258 +1385,105 @@
       <w:tr>
         <w:tc>
           <w:tcPr>
-            <w:tcW w:w="2174" w:type="dxa"/>
+            <w:tcW w:w="0" w:type="auto"/>
+            <w:tcBorders>
+              <w:top w:val="single" w:sz="6" w:space="0" w:color="000000"/>
+              <w:left w:val="single" w:sz="4" w:space="0" w:color="000000"/>
+              <w:bottom w:val="single" w:sz="6" w:space="0" w:color="000000"/>
+              <w:right w:val="single" w:sz="6" w:space="0" w:color="000000"/>
+            </w:tcBorders>
             <w:shd w:val="clear" w:color="auto" w:fill="FFFAE6"/>
+            <w:hideMark/>
           </w:tcPr>
           <w:p>
             <w:pPr>
-              <w:tabs>
-                <w:tab w:val="left" w:pos="956"/>
-              </w:tabs>
-              <w:rPr>
-                <w:rFonts w:ascii="Times New Roman" w:eastAsia="Times New Roman" w:hAnsi="Times New Roman" w:cs="Times New Roman"/>
+              <w:pStyle w:val="NormalWeb"/>
+              <w:spacing w:before="0" w:beforeAutospacing="0" w:after="0" w:afterAutospacing="0"/>
+            </w:pPr>
+            <w:r>
+              <w:rPr>
                 <w:b/>
                 <w:bCs/>
-                <w:spacing w:val="-1"/>
-              </w:rPr>
-            </w:pPr>
-            <w:r>
-              <w:rPr>
-                <w:rFonts w:ascii="Times New Roman" w:eastAsia="Times New Roman" w:hAnsi="Times New Roman" w:cs="Times New Roman"/>
-                <w:b/>
-                <w:bCs/>
-                <w:spacing w:val="-1"/>
-              </w:rPr>
-              <w:t>Issues left</w:t>
+                <w:color w:val="000000"/>
+              </w:rPr>
+              <w:t>Sprint theme</w:t>
             </w:r>
           </w:p>
         </w:tc>
         <w:tc>
           <w:tcPr>
-            <w:tcW w:w="5618" w:type="dxa"/>
+            <w:tcW w:w="0" w:type="auto"/>
+            <w:tcBorders>
+              <w:top w:val="single" w:sz="6" w:space="0" w:color="000000"/>
+              <w:left w:val="single" w:sz="6" w:space="0" w:color="000000"/>
+              <w:bottom w:val="single" w:sz="6" w:space="0" w:color="000000"/>
+              <w:right w:val="single" w:sz="4" w:space="0" w:color="000000"/>
+            </w:tcBorders>
+            <w:hideMark/>
           </w:tcPr>
           <w:p>
             <w:pPr>
-              <w:rPr>
-                <w:rFonts w:ascii="Times New Roman" w:eastAsia="Times New Roman" w:hAnsi="Times New Roman" w:cs="Times New Roman"/>
-                <w:spacing w:val="-1"/>
-              </w:rPr>
-            </w:pPr>
+              <w:pStyle w:val="NormalWeb"/>
+              <w:spacing w:before="0" w:beforeAutospacing="0" w:after="0" w:afterAutospacing="0"/>
+            </w:pPr>
+            <w:r>
+              <w:rPr>
+                <w:color w:val="000000"/>
+              </w:rPr>
+              <w:t>​​ Planning out the Topic</w:t>
+            </w:r>
           </w:p>
         </w:tc>
       </w:tr>
       <w:tr>
         <w:tc>
           <w:tcPr>
-            <w:tcW w:w="2174" w:type="dxa"/>
+            <w:tcW w:w="0" w:type="auto"/>
+            <w:tcBorders>
+              <w:top w:val="single" w:sz="6" w:space="0" w:color="000000"/>
+              <w:left w:val="single" w:sz="4" w:space="0" w:color="000000"/>
+              <w:bottom w:val="single" w:sz="6" w:space="0" w:color="000000"/>
+              <w:right w:val="single" w:sz="6" w:space="0" w:color="000000"/>
+            </w:tcBorders>
             <w:shd w:val="clear" w:color="auto" w:fill="FFFAE6"/>
+            <w:hideMark/>
           </w:tcPr>
           <w:p>
             <w:pPr>
-              <w:tabs>
-                <w:tab w:val="left" w:pos="956"/>
-              </w:tabs>
-              <w:rPr>
-                <w:rFonts w:ascii="Times New Roman" w:eastAsia="Times New Roman" w:hAnsi="Times New Roman" w:cs="Times New Roman"/>
+              <w:pStyle w:val="NormalWeb"/>
+              <w:spacing w:before="0" w:beforeAutospacing="0" w:after="0" w:afterAutospacing="0"/>
+            </w:pPr>
+            <w:r>
+              <w:rPr>
                 <w:b/>
                 <w:bCs/>
-                <w:spacing w:val="-1"/>
-              </w:rPr>
-            </w:pPr>
-            <w:r>
-              <w:rPr>
-                <w:rFonts w:ascii="Times New Roman" w:eastAsia="Times New Roman" w:hAnsi="Times New Roman" w:cs="Times New Roman"/>
-                <w:b/>
-                <w:bCs/>
-                <w:spacing w:val="-1"/>
-              </w:rPr>
-              <w:t>Team Capacity</w:t>
+                <w:color w:val="000000"/>
+              </w:rPr>
+              <w:t>Team capacity</w:t>
             </w:r>
           </w:p>
         </w:tc>
         <w:tc>
           <w:tcPr>
-            <w:tcW w:w="5618" w:type="dxa"/>
-          </w:tcPr>
-          <w:p>
-            <w:pPr>
-              <w:rPr>
-                <w:rFonts w:ascii="Times New Roman" w:eastAsia="Times New Roman" w:hAnsi="Times New Roman" w:cs="Times New Roman"/>
-                <w:spacing w:val="-1"/>
-              </w:rPr>
-            </w:pPr>
-          </w:p>
-        </w:tc>
-      </w:tr>
-      <w:tr>
-        <w:trPr>
-          <w:trHeight w:val="2235"/>
-        </w:trPr>
-        <w:tc>
-          <w:tcPr>
-            <w:tcW w:w="2174" w:type="dxa"/>
-            <w:shd w:val="clear" w:color="auto" w:fill="FFFAE6"/>
+            <w:tcW w:w="0" w:type="auto"/>
+            <w:tcBorders>
+              <w:top w:val="single" w:sz="6" w:space="0" w:color="000000"/>
+              <w:left w:val="single" w:sz="6" w:space="0" w:color="000000"/>
+              <w:bottom w:val="single" w:sz="6" w:space="0" w:color="000000"/>
+              <w:right w:val="single" w:sz="4" w:space="0" w:color="000000"/>
+            </w:tcBorders>
             <w:hideMark/>
           </w:tcPr>
           <w:p>
             <w:pPr>
-              <w:rPr>
-                <w:rFonts w:ascii="Times New Roman" w:eastAsia="Times New Roman" w:hAnsi="Times New Roman" w:cs="Times New Roman"/>
-                <w:spacing w:val="-1"/>
-              </w:rPr>
-            </w:pPr>
-            <w:r>
-              <w:rPr>
-                <w:rFonts w:ascii="Times New Roman" w:eastAsia="Times New Roman" w:hAnsi="Times New Roman" w:cs="Times New Roman"/>
-                <w:b/>
-                <w:bCs/>
-                <w:spacing w:val="-1"/>
-              </w:rPr>
-              <w:t>Summary</w:t>
-            </w:r>
-          </w:p>
-        </w:tc>
-        <w:tc>
-          <w:tcPr>
-            <w:tcW w:w="5618" w:type="dxa"/>
-            <w:hideMark/>
-          </w:tcPr>
-          <w:p>
-            <w:pPr>
-              <w:rPr>
-                <w:rFonts w:ascii="Times New Roman" w:eastAsia="Times New Roman" w:hAnsi="Times New Roman" w:cs="Times New Roman"/>
-                <w:spacing w:val="-1"/>
-              </w:rPr>
-            </w:pPr>
-            <w:r>
-              <w:rPr>
-                <w:rFonts w:ascii="Times New Roman" w:eastAsia="Times New Roman" w:hAnsi="Times New Roman" w:cs="Times New Roman"/>
-                <w:spacing w:val="-1"/>
-              </w:rPr>
-              <w:t>​​</w:t>
-            </w:r>
-            <w:r>
-              <w:rPr>
-                <w:rFonts w:ascii="Times New Roman" w:eastAsia="Times New Roman" w:hAnsi="Times New Roman" w:cs="Times New Roman"/>
-                <w:spacing w:val="-1"/>
-              </w:rPr>
-              <w:t xml:space="preserve"> </w:t>
-            </w:r>
-          </w:p>
-        </w:tc>
-      </w:tr>
-    </w:tbl>
-    <w:p>
-      <w:pPr>
-        <w:spacing w:before="480"/>
-        <w:outlineLvl w:val="2"/>
-        <w:rPr>
-          <w:rFonts w:ascii="Times New Roman" w:eastAsia="Times New Roman" w:hAnsi="Times New Roman" w:cs="Times New Roman"/>
-          <w:b/>
-          <w:bCs/>
-          <w:spacing w:val="-1"/>
-          <w:sz w:val="27"/>
-          <w:szCs w:val="27"/>
-        </w:rPr>
-      </w:pPr>
-      <w:r>
-        <w:rPr>
-          <w:rFonts w:ascii="Times New Roman" w:eastAsia="Times New Roman" w:hAnsi="Times New Roman" w:cs="Times New Roman"/>
-          <w:b/>
-          <w:bCs/>
-          <w:spacing w:val="-1"/>
-          <w:sz w:val="27"/>
-          <w:szCs w:val="27"/>
-        </w:rPr>
-        <w:lastRenderedPageBreak/>
-        <w:t>Details</w:t>
-      </w:r>
-      <w:r>
-        <w:rPr>
-          <w:rFonts w:ascii="Times New Roman" w:eastAsia="Times New Roman" w:hAnsi="Times New Roman" w:cs="Times New Roman"/>
-          <w:b/>
-          <w:bCs/>
-          <w:spacing w:val="-1"/>
-          <w:sz w:val="27"/>
-          <w:szCs w:val="27"/>
-        </w:rPr>
-        <w:t xml:space="preserve"> Current sprint</w:t>
-      </w:r>
-    </w:p>
-    <w:tbl>
-      <w:tblPr>
-        <w:tblW w:w="7933" w:type="dxa"/>
-        <w:tblBorders>
-          <w:top w:val="single" w:sz="4" w:space="0" w:color="auto"/>
-          <w:left w:val="single" w:sz="4" w:space="0" w:color="auto"/>
-          <w:bottom w:val="single" w:sz="4" w:space="0" w:color="auto"/>
-          <w:right w:val="single" w:sz="4" w:space="0" w:color="auto"/>
-          <w:insideH w:val="single" w:sz="6" w:space="0" w:color="auto"/>
-          <w:insideV w:val="single" w:sz="6" w:space="0" w:color="auto"/>
-        </w:tblBorders>
-        <w:tblCellMar>
-          <w:top w:w="15" w:type="dxa"/>
-          <w:left w:w="15" w:type="dxa"/>
-          <w:bottom w:w="15" w:type="dxa"/>
-          <w:right w:w="15" w:type="dxa"/>
-        </w:tblCellMar>
-        <w:tblLook w:val="04A0" w:firstRow="1" w:lastRow="0" w:firstColumn="1" w:lastColumn="0" w:noHBand="0" w:noVBand="1"/>
-      </w:tblPr>
-      <w:tblGrid>
-        <w:gridCol w:w="2122"/>
-        <w:gridCol w:w="5811"/>
-      </w:tblGrid>
-      <w:tr>
-        <w:tc>
-          <w:tcPr>
-            <w:tcW w:w="2122" w:type="dxa"/>
-            <w:shd w:val="clear" w:color="auto" w:fill="FFFAE6"/>
-            <w:hideMark/>
-          </w:tcPr>
-          <w:p>
-            <w:pPr>
-              <w:rPr>
-                <w:rFonts w:ascii="Times New Roman" w:eastAsia="Times New Roman" w:hAnsi="Times New Roman" w:cs="Times New Roman"/>
-                <w:spacing w:val="-1"/>
-              </w:rPr>
-            </w:pPr>
-            <w:r>
-              <w:rPr>
-                <w:rFonts w:ascii="Times New Roman" w:eastAsia="Times New Roman" w:hAnsi="Times New Roman" w:cs="Times New Roman"/>
-                <w:b/>
-                <w:bCs/>
-                <w:spacing w:val="-1"/>
-              </w:rPr>
-              <w:t>Start date</w:t>
-            </w:r>
-          </w:p>
-        </w:tc>
-        <w:tc>
-          <w:tcPr>
-            <w:tcW w:w="5811" w:type="dxa"/>
-            <w:shd w:val="clear" w:color="auto" w:fill="FFFFFF"/>
-            <w:hideMark/>
-          </w:tcPr>
-          <w:p>
-            <w:pPr>
-              <w:rPr>
-                <w:rFonts w:ascii="Times New Roman" w:eastAsia="Times New Roman" w:hAnsi="Times New Roman" w:cs="Times New Roman"/>
-                <w:spacing w:val="-1"/>
-              </w:rPr>
-            </w:pPr>
-            <w:r>
-              <w:rPr>
-                <w:rFonts w:ascii="Times New Roman" w:eastAsia="Times New Roman" w:hAnsi="Times New Roman" w:cs="Times New Roman"/>
-                <w:spacing w:val="-1"/>
-              </w:rPr>
-              <w:t>​​</w:t>
-            </w:r>
-            <w:r>
-              <w:rPr>
-                <w:rFonts w:ascii="Times New Roman" w:eastAsia="Times New Roman" w:hAnsi="Times New Roman" w:cs="Times New Roman"/>
-                <w:spacing w:val="-1"/>
-              </w:rPr>
-              <w:t xml:space="preserve"> </w:t>
+              <w:pStyle w:val="NormalWeb"/>
+              <w:spacing w:before="0" w:beforeAutospacing="0" w:after="0" w:afterAutospacing="0"/>
+            </w:pPr>
+            <w:r>
+              <w:rPr>
+                <w:color w:val="000000"/>
+              </w:rPr>
+              <w:t xml:space="preserve"> Total: 5hr </w:t>
             </w:r>
           </w:p>
         </w:tc>
@@ -1396,93 +1491,221 @@
       <w:tr>
         <w:tc>
           <w:tcPr>
-            <w:tcW w:w="2122" w:type="dxa"/>
+            <w:tcW w:w="0" w:type="auto"/>
+            <w:tcBorders>
+              <w:top w:val="single" w:sz="6" w:space="0" w:color="000000"/>
+              <w:left w:val="single" w:sz="4" w:space="0" w:color="000000"/>
+              <w:bottom w:val="single" w:sz="6" w:space="0" w:color="000000"/>
+              <w:right w:val="single" w:sz="6" w:space="0" w:color="000000"/>
+            </w:tcBorders>
             <w:shd w:val="clear" w:color="auto" w:fill="FFFAE6"/>
             <w:hideMark/>
           </w:tcPr>
           <w:p>
             <w:pPr>
-              <w:rPr>
-                <w:rFonts w:ascii="Times New Roman" w:eastAsia="Times New Roman" w:hAnsi="Times New Roman" w:cs="Times New Roman"/>
-                <w:spacing w:val="-1"/>
-              </w:rPr>
-            </w:pPr>
-            <w:r>
-              <w:rPr>
-                <w:rFonts w:ascii="Times New Roman" w:eastAsia="Times New Roman" w:hAnsi="Times New Roman" w:cs="Times New Roman"/>
+              <w:pStyle w:val="NormalWeb"/>
+              <w:spacing w:before="0" w:beforeAutospacing="0" w:after="0" w:afterAutospacing="0"/>
+            </w:pPr>
+            <w:r>
+              <w:rPr>
                 <w:b/>
                 <w:bCs/>
-                <w:spacing w:val="-1"/>
-              </w:rPr>
-              <w:t>End date</w:t>
+                <w:color w:val="000000"/>
+              </w:rPr>
+              <w:t>Issues capacity</w:t>
             </w:r>
           </w:p>
         </w:tc>
         <w:tc>
           <w:tcPr>
-            <w:tcW w:w="5811" w:type="dxa"/>
+            <w:tcW w:w="0" w:type="auto"/>
+            <w:tcBorders>
+              <w:top w:val="single" w:sz="6" w:space="0" w:color="000000"/>
+              <w:left w:val="single" w:sz="6" w:space="0" w:color="000000"/>
+              <w:bottom w:val="single" w:sz="6" w:space="0" w:color="000000"/>
+              <w:right w:val="single" w:sz="4" w:space="0" w:color="000000"/>
+            </w:tcBorders>
             <w:hideMark/>
           </w:tcPr>
           <w:p>
             <w:pPr>
-              <w:rPr>
-                <w:rFonts w:ascii="Times New Roman" w:eastAsia="Times New Roman" w:hAnsi="Times New Roman" w:cs="Times New Roman"/>
-                <w:spacing w:val="-1"/>
-              </w:rPr>
-            </w:pPr>
+              <w:pStyle w:val="NormalWeb"/>
+              <w:spacing w:before="0" w:beforeAutospacing="0" w:after="0" w:afterAutospacing="0"/>
+            </w:pPr>
+            <w:r>
+              <w:rPr>
+                <w:color w:val="000000"/>
+              </w:rPr>
+              <w:t xml:space="preserve"> Searching through the internet for the database </w:t>
+            </w:r>
+          </w:p>
+          <w:p>
+            <w:pPr>
+              <w:pStyle w:val="NormalWeb"/>
+              <w:spacing w:before="0" w:beforeAutospacing="0" w:after="0" w:afterAutospacing="0"/>
+            </w:pPr>
+            <w:r>
+              <w:rPr>
+                <w:color w:val="000000"/>
+              </w:rPr>
+              <w:t xml:space="preserve"> Conclude the </w:t>
+            </w:r>
+            <w:proofErr w:type="gramStart"/>
+            <w:r>
+              <w:rPr>
+                <w:color w:val="000000"/>
+              </w:rPr>
+              <w:t>topic</w:t>
+            </w:r>
+            <w:proofErr w:type="gramEnd"/>
+          </w:p>
+          <w:p>
+            <w:pPr>
+              <w:pStyle w:val="NormalWeb"/>
+              <w:spacing w:before="0" w:beforeAutospacing="0" w:after="0" w:afterAutospacing="0"/>
+            </w:pPr>
+            <w:r>
+              <w:rPr>
+                <w:color w:val="000000"/>
+              </w:rPr>
+              <w:t xml:space="preserve"> Creating a diagram of the use case using </w:t>
+            </w:r>
+            <w:proofErr w:type="spellStart"/>
+            <w:r>
+              <w:rPr>
+                <w:color w:val="000000"/>
+              </w:rPr>
+              <w:t>Astah</w:t>
+            </w:r>
+            <w:proofErr w:type="spellEnd"/>
           </w:p>
         </w:tc>
       </w:tr>
       <w:tr>
         <w:tc>
           <w:tcPr>
-            <w:tcW w:w="2122" w:type="dxa"/>
+            <w:tcW w:w="0" w:type="auto"/>
+            <w:tcBorders>
+              <w:top w:val="single" w:sz="6" w:space="0" w:color="000000"/>
+              <w:left w:val="single" w:sz="4" w:space="0" w:color="000000"/>
+              <w:bottom w:val="single" w:sz="6" w:space="0" w:color="000000"/>
+              <w:right w:val="single" w:sz="6" w:space="0" w:color="000000"/>
+            </w:tcBorders>
             <w:shd w:val="clear" w:color="auto" w:fill="FFFAE6"/>
             <w:hideMark/>
           </w:tcPr>
           <w:p>
             <w:pPr>
-              <w:rPr>
-                <w:rFonts w:ascii="Times New Roman" w:eastAsia="Times New Roman" w:hAnsi="Times New Roman" w:cs="Times New Roman"/>
-                <w:spacing w:val="-1"/>
-              </w:rPr>
-            </w:pPr>
-            <w:r>
-              <w:rPr>
-                <w:rFonts w:ascii="Times New Roman" w:eastAsia="Times New Roman" w:hAnsi="Times New Roman" w:cs="Times New Roman"/>
+              <w:pStyle w:val="NormalWeb"/>
+              <w:spacing w:before="0" w:beforeAutospacing="0" w:after="0" w:afterAutospacing="0"/>
+            </w:pPr>
+            <w:r>
+              <w:rPr>
                 <w:b/>
                 <w:bCs/>
-                <w:spacing w:val="-1"/>
-              </w:rPr>
-              <w:t>Sprint theme</w:t>
+                <w:color w:val="000000"/>
+              </w:rPr>
+              <w:t>Individual capacity</w:t>
             </w:r>
           </w:p>
         </w:tc>
         <w:tc>
           <w:tcPr>
-            <w:tcW w:w="5811" w:type="dxa"/>
+            <w:tcW w:w="0" w:type="auto"/>
+            <w:tcBorders>
+              <w:top w:val="single" w:sz="6" w:space="0" w:color="000000"/>
+              <w:left w:val="single" w:sz="6" w:space="0" w:color="000000"/>
+              <w:bottom w:val="single" w:sz="6" w:space="0" w:color="000000"/>
+              <w:right w:val="single" w:sz="4" w:space="0" w:color="000000"/>
+            </w:tcBorders>
             <w:hideMark/>
           </w:tcPr>
           <w:p>
             <w:pPr>
-              <w:rPr>
-                <w:rFonts w:ascii="Times New Roman" w:eastAsia="Times New Roman" w:hAnsi="Times New Roman" w:cs="Times New Roman"/>
-                <w:spacing w:val="-1"/>
-              </w:rPr>
-            </w:pPr>
-            <w:r>
-              <w:rPr>
-                <w:rFonts w:ascii="Times New Roman" w:eastAsia="Times New Roman" w:hAnsi="Times New Roman" w:cs="Times New Roman"/>
-                <w:spacing w:val="-1"/>
-              </w:rPr>
-              <w:t>​​</w:t>
-            </w:r>
-            <w:r>
-              <w:rPr>
-                <w:rFonts w:ascii="Times New Roman" w:eastAsia="Times New Roman" w:hAnsi="Times New Roman" w:cs="Times New Roman"/>
-                <w:spacing w:val="-1"/>
-              </w:rPr>
-              <w:t xml:space="preserve"> </w:t>
+              <w:pStyle w:val="NormalWeb"/>
+              <w:spacing w:before="0" w:beforeAutospacing="0" w:after="0" w:afterAutospacing="0"/>
+            </w:pPr>
+            <w:r>
+              <w:rPr>
+                <w:color w:val="000000"/>
+              </w:rPr>
+              <w:t xml:space="preserve"> Taii Hirano: 1hr</w:t>
+            </w:r>
+          </w:p>
+          <w:p>
+            <w:pPr>
+              <w:pStyle w:val="NormalWeb"/>
+              <w:spacing w:before="0" w:beforeAutospacing="0" w:after="0" w:afterAutospacing="0"/>
+            </w:pPr>
+            <w:r>
+              <w:rPr>
+                <w:color w:val="000000"/>
+              </w:rPr>
+              <w:t> Leo Kaiya: 1hr</w:t>
+            </w:r>
+          </w:p>
+          <w:p>
+            <w:pPr>
+              <w:pStyle w:val="NormalWeb"/>
+              <w:spacing w:before="0" w:beforeAutospacing="0" w:after="0" w:afterAutospacing="0"/>
+            </w:pPr>
+            <w:r>
+              <w:rPr>
+                <w:color w:val="000000"/>
+              </w:rPr>
+              <w:t xml:space="preserve"> Putri </w:t>
+            </w:r>
+            <w:proofErr w:type="spellStart"/>
+            <w:r>
+              <w:rPr>
+                <w:color w:val="000000"/>
+              </w:rPr>
+              <w:t>Leksono</w:t>
+            </w:r>
+            <w:proofErr w:type="spellEnd"/>
+            <w:r>
+              <w:rPr>
+                <w:color w:val="000000"/>
+              </w:rPr>
+              <w:t>: 1hr</w:t>
+            </w:r>
+          </w:p>
+          <w:p>
+            <w:pPr>
+              <w:pStyle w:val="NormalWeb"/>
+              <w:spacing w:before="0" w:beforeAutospacing="0" w:after="0" w:afterAutospacing="0"/>
+            </w:pPr>
+            <w:r>
+              <w:rPr>
+                <w:color w:val="000000"/>
+              </w:rPr>
+              <w:t> Karen Masuda: 1hr</w:t>
+            </w:r>
+          </w:p>
+          <w:p>
+            <w:pPr>
+              <w:pStyle w:val="NormalWeb"/>
+              <w:spacing w:before="0" w:beforeAutospacing="0" w:after="0" w:afterAutospacing="0"/>
+            </w:pPr>
+            <w:r>
+              <w:rPr>
+                <w:color w:val="000000"/>
+              </w:rPr>
+              <w:t xml:space="preserve"> Joy </w:t>
+            </w:r>
+            <w:proofErr w:type="spellStart"/>
+            <w:r>
+              <w:rPr>
+                <w:color w:val="000000"/>
+              </w:rPr>
+              <w:t>Umejiego</w:t>
+            </w:r>
+            <w:proofErr w:type="spellEnd"/>
+            <w:r>
+              <w:rPr>
+                <w:color w:val="000000"/>
+              </w:rPr>
+              <w:t>: 1hr</w:t>
             </w:r>
           </w:p>
         </w:tc>
@@ -1490,373 +1713,167 @@
       <w:tr>
         <w:tc>
           <w:tcPr>
-            <w:tcW w:w="2122" w:type="dxa"/>
+            <w:tcW w:w="0" w:type="auto"/>
+            <w:tcBorders>
+              <w:top w:val="single" w:sz="6" w:space="0" w:color="000000"/>
+              <w:left w:val="single" w:sz="4" w:space="0" w:color="000000"/>
+              <w:bottom w:val="single" w:sz="6" w:space="0" w:color="000000"/>
+              <w:right w:val="single" w:sz="6" w:space="0" w:color="000000"/>
+            </w:tcBorders>
             <w:shd w:val="clear" w:color="auto" w:fill="FFFAE6"/>
+            <w:hideMark/>
           </w:tcPr>
           <w:p>
             <w:pPr>
-              <w:rPr>
-                <w:rFonts w:ascii="Times New Roman" w:eastAsia="Times New Roman" w:hAnsi="Times New Roman" w:cs="Times New Roman"/>
+              <w:pStyle w:val="NormalWeb"/>
+              <w:spacing w:before="0" w:beforeAutospacing="0" w:after="0" w:afterAutospacing="0"/>
+            </w:pPr>
+            <w:r>
+              <w:rPr>
                 <w:b/>
                 <w:bCs/>
-                <w:spacing w:val="-1"/>
-              </w:rPr>
-            </w:pPr>
-            <w:r>
-              <w:rPr>
-                <w:rFonts w:ascii="Times New Roman" w:eastAsia="Times New Roman" w:hAnsi="Times New Roman" w:cs="Times New Roman"/>
-                <w:b/>
-                <w:bCs/>
-                <w:spacing w:val="-1"/>
-              </w:rPr>
-              <w:t>Team capacity</w:t>
-            </w:r>
-          </w:p>
+                <w:color w:val="000000"/>
+              </w:rPr>
+              <w:lastRenderedPageBreak/>
+              <w:t>Potential risks</w:t>
+            </w:r>
+          </w:p>
+          <w:p/>
         </w:tc>
         <w:tc>
           <w:tcPr>
-            <w:tcW w:w="5811" w:type="dxa"/>
+            <w:tcW w:w="0" w:type="auto"/>
+            <w:tcBorders>
+              <w:top w:val="single" w:sz="6" w:space="0" w:color="000000"/>
+              <w:left w:val="single" w:sz="6" w:space="0" w:color="000000"/>
+              <w:bottom w:val="single" w:sz="6" w:space="0" w:color="000000"/>
+              <w:right w:val="single" w:sz="4" w:space="0" w:color="000000"/>
+            </w:tcBorders>
+            <w:hideMark/>
           </w:tcPr>
           <w:p>
             <w:pPr>
-              <w:rPr>
-                <w:rFonts w:ascii="Times New Roman" w:eastAsia="Times New Roman" w:hAnsi="Times New Roman" w:cs="Times New Roman"/>
-                <w:spacing w:val="-1"/>
-              </w:rPr>
-            </w:pPr>
+              <w:pStyle w:val="NormalWeb"/>
+              <w:spacing w:before="0" w:beforeAutospacing="0" w:after="0" w:afterAutospacing="0"/>
+            </w:pPr>
+            <w:r>
+              <w:rPr>
+                <w:color w:val="000000"/>
+              </w:rPr>
+              <w:t xml:space="preserve"> No risk at this point</w:t>
+            </w:r>
           </w:p>
         </w:tc>
       </w:tr>
       <w:tr>
         <w:tc>
           <w:tcPr>
-            <w:tcW w:w="2122" w:type="dxa"/>
+            <w:tcW w:w="0" w:type="auto"/>
+            <w:tcBorders>
+              <w:top w:val="single" w:sz="6" w:space="0" w:color="000000"/>
+              <w:left w:val="single" w:sz="4" w:space="0" w:color="000000"/>
+              <w:bottom w:val="single" w:sz="4" w:space="0" w:color="000000"/>
+              <w:right w:val="single" w:sz="6" w:space="0" w:color="000000"/>
+            </w:tcBorders>
             <w:shd w:val="clear" w:color="auto" w:fill="FFFAE6"/>
+            <w:hideMark/>
           </w:tcPr>
           <w:p>
             <w:pPr>
-              <w:rPr>
-                <w:rFonts w:ascii="Times New Roman" w:eastAsia="Times New Roman" w:hAnsi="Times New Roman" w:cs="Times New Roman"/>
+              <w:pStyle w:val="NormalWeb"/>
+              <w:spacing w:before="0" w:beforeAutospacing="0" w:after="0" w:afterAutospacing="0"/>
+            </w:pPr>
+            <w:r>
+              <w:rPr>
                 <w:b/>
                 <w:bCs/>
-                <w:spacing w:val="-1"/>
-              </w:rPr>
-            </w:pPr>
-            <w:r>
-              <w:rPr>
-                <w:rFonts w:ascii="Times New Roman" w:eastAsia="Times New Roman" w:hAnsi="Times New Roman" w:cs="Times New Roman"/>
-                <w:b/>
-                <w:bCs/>
-                <w:spacing w:val="-1"/>
-              </w:rPr>
-              <w:t>Issues capacity</w:t>
-            </w:r>
-          </w:p>
+                <w:color w:val="000000"/>
+              </w:rPr>
+              <w:t>Mitigations</w:t>
+            </w:r>
+          </w:p>
+          <w:p/>
         </w:tc>
         <w:tc>
           <w:tcPr>
-            <w:tcW w:w="5811" w:type="dxa"/>
+            <w:tcW w:w="0" w:type="auto"/>
+            <w:tcBorders>
+              <w:top w:val="single" w:sz="6" w:space="0" w:color="000000"/>
+              <w:left w:val="single" w:sz="6" w:space="0" w:color="000000"/>
+              <w:bottom w:val="single" w:sz="4" w:space="0" w:color="000000"/>
+              <w:right w:val="single" w:sz="4" w:space="0" w:color="000000"/>
+            </w:tcBorders>
+            <w:hideMark/>
           </w:tcPr>
           <w:p>
             <w:pPr>
-              <w:rPr>
-                <w:rFonts w:ascii="Times New Roman" w:eastAsia="Times New Roman" w:hAnsi="Times New Roman" w:cs="Times New Roman"/>
-                <w:spacing w:val="-1"/>
-              </w:rPr>
-            </w:pPr>
-          </w:p>
-        </w:tc>
-      </w:tr>
-      <w:tr>
-        <w:tc>
-          <w:tcPr>
-            <w:tcW w:w="2122" w:type="dxa"/>
-            <w:shd w:val="clear" w:color="auto" w:fill="FFFAE6"/>
-          </w:tcPr>
-          <w:p>
-            <w:pPr>
-              <w:rPr>
-                <w:rFonts w:ascii="Times New Roman" w:eastAsia="Times New Roman" w:hAnsi="Times New Roman" w:cs="Times New Roman"/>
-                <w:b/>
-                <w:bCs/>
-                <w:spacing w:val="-1"/>
-              </w:rPr>
-            </w:pPr>
-            <w:r>
-              <w:rPr>
-                <w:rFonts w:ascii="Times New Roman" w:eastAsia="Times New Roman" w:hAnsi="Times New Roman" w:cs="Times New Roman"/>
-                <w:b/>
-                <w:bCs/>
-                <w:spacing w:val="-1"/>
-              </w:rPr>
-              <w:t>Individual capacity</w:t>
-            </w:r>
-          </w:p>
-        </w:tc>
-        <w:tc>
-          <w:tcPr>
-            <w:tcW w:w="5811" w:type="dxa"/>
-          </w:tcPr>
-          <w:p>
-            <w:pPr>
-              <w:rPr>
-                <w:rFonts w:ascii="Times New Roman" w:eastAsia="Times New Roman" w:hAnsi="Times New Roman" w:cs="Times New Roman"/>
-                <w:spacing w:val="-1"/>
-              </w:rPr>
-            </w:pPr>
-            <w:r>
-              <w:rPr>
-                <w:rFonts w:ascii="Times New Roman" w:eastAsia="Times New Roman" w:hAnsi="Times New Roman" w:cs="Times New Roman"/>
-                <w:spacing w:val="-1"/>
-              </w:rPr>
-              <w:t xml:space="preserve"> Member 1</w:t>
-            </w:r>
-          </w:p>
-          <w:p>
-            <w:pPr>
-              <w:rPr>
-                <w:rFonts w:ascii="Times New Roman" w:eastAsia="Times New Roman" w:hAnsi="Times New Roman" w:cs="Times New Roman"/>
-                <w:spacing w:val="-1"/>
-              </w:rPr>
-            </w:pPr>
-            <w:r>
-              <w:rPr>
-                <w:rFonts w:ascii="Times New Roman" w:eastAsia="Times New Roman" w:hAnsi="Times New Roman" w:cs="Times New Roman"/>
-                <w:spacing w:val="-1"/>
-              </w:rPr>
-              <w:t xml:space="preserve"> Member 2</w:t>
-            </w:r>
-          </w:p>
-          <w:p>
-            <w:pPr>
-              <w:rPr>
-                <w:rFonts w:ascii="Times New Roman" w:eastAsia="Times New Roman" w:hAnsi="Times New Roman" w:cs="Times New Roman"/>
-                <w:spacing w:val="-1"/>
-              </w:rPr>
-            </w:pPr>
-            <w:r>
-              <w:rPr>
-                <w:rFonts w:ascii="Times New Roman" w:eastAsia="Times New Roman" w:hAnsi="Times New Roman" w:cs="Times New Roman"/>
-                <w:spacing w:val="-1"/>
-              </w:rPr>
-              <w:t xml:space="preserve"> Member 3</w:t>
-            </w:r>
-          </w:p>
-          <w:p>
-            <w:pPr>
-              <w:rPr>
-                <w:rFonts w:ascii="Times New Roman" w:eastAsia="Times New Roman" w:hAnsi="Times New Roman" w:cs="Times New Roman"/>
-                <w:spacing w:val="-1"/>
-              </w:rPr>
-            </w:pPr>
-            <w:r>
-              <w:rPr>
-                <w:rFonts w:ascii="Times New Roman" w:eastAsia="Times New Roman" w:hAnsi="Times New Roman" w:cs="Times New Roman"/>
-                <w:spacing w:val="-1"/>
-              </w:rPr>
-              <w:t xml:space="preserve"> Member 4</w:t>
-            </w:r>
-          </w:p>
-          <w:p>
-            <w:pPr>
-              <w:rPr>
-                <w:rFonts w:ascii="Times New Roman" w:eastAsia="Times New Roman" w:hAnsi="Times New Roman" w:cs="Times New Roman"/>
-                <w:spacing w:val="-1"/>
-              </w:rPr>
-            </w:pPr>
-            <w:r>
-              <w:rPr>
-                <w:rFonts w:ascii="Times New Roman" w:eastAsia="Times New Roman" w:hAnsi="Times New Roman" w:cs="Times New Roman"/>
-                <w:spacing w:val="-1"/>
-              </w:rPr>
-              <w:t xml:space="preserve"> Member 5</w:t>
-            </w:r>
-          </w:p>
-          <w:p>
-            <w:pPr>
-              <w:rPr>
-                <w:rFonts w:ascii="Times New Roman" w:eastAsia="Times New Roman" w:hAnsi="Times New Roman" w:cs="Times New Roman"/>
-                <w:spacing w:val="-1"/>
-              </w:rPr>
-            </w:pPr>
-          </w:p>
-        </w:tc>
-      </w:tr>
-      <w:tr>
-        <w:tc>
-          <w:tcPr>
-            <w:tcW w:w="2122" w:type="dxa"/>
-            <w:shd w:val="clear" w:color="auto" w:fill="FFFAE6"/>
-          </w:tcPr>
-          <w:p>
-            <w:pPr>
-              <w:rPr>
-                <w:rFonts w:ascii="Times New Roman" w:eastAsia="Times New Roman" w:hAnsi="Times New Roman" w:cs="Times New Roman"/>
-                <w:b/>
-                <w:bCs/>
-                <w:spacing w:val="-1"/>
-              </w:rPr>
-            </w:pPr>
-            <w:r>
-              <w:rPr>
-                <w:rFonts w:ascii="Times New Roman" w:eastAsia="Times New Roman" w:hAnsi="Times New Roman" w:cs="Times New Roman"/>
-                <w:b/>
-                <w:bCs/>
-                <w:spacing w:val="-1"/>
-              </w:rPr>
-              <w:t>Potential risks</w:t>
-            </w:r>
-          </w:p>
-          <w:p>
-            <w:pPr>
-              <w:rPr>
-                <w:rFonts w:ascii="Times New Roman" w:eastAsia="Times New Roman" w:hAnsi="Times New Roman" w:cs="Times New Roman"/>
-                <w:b/>
-                <w:bCs/>
-                <w:spacing w:val="-1"/>
-              </w:rPr>
-            </w:pPr>
-          </w:p>
-        </w:tc>
-        <w:tc>
-          <w:tcPr>
-            <w:tcW w:w="5811" w:type="dxa"/>
-          </w:tcPr>
-          <w:p>
-            <w:pPr>
-              <w:rPr>
-                <w:rFonts w:ascii="Times New Roman" w:eastAsia="Times New Roman" w:hAnsi="Times New Roman" w:cs="Times New Roman"/>
-                <w:spacing w:val="-1"/>
-              </w:rPr>
-            </w:pPr>
-          </w:p>
-        </w:tc>
-      </w:tr>
-      <w:tr>
-        <w:tc>
-          <w:tcPr>
-            <w:tcW w:w="2122" w:type="dxa"/>
-            <w:shd w:val="clear" w:color="auto" w:fill="FFFAE6"/>
-          </w:tcPr>
-          <w:p>
-            <w:pPr>
-              <w:rPr>
-                <w:rFonts w:ascii="Times New Roman" w:eastAsia="Times New Roman" w:hAnsi="Times New Roman" w:cs="Times New Roman"/>
-                <w:b/>
-                <w:bCs/>
-                <w:spacing w:val="-1"/>
-              </w:rPr>
-            </w:pPr>
-            <w:r>
-              <w:rPr>
-                <w:rFonts w:ascii="Times New Roman" w:eastAsia="Times New Roman" w:hAnsi="Times New Roman" w:cs="Times New Roman"/>
-                <w:b/>
-                <w:bCs/>
-                <w:spacing w:val="-1"/>
-              </w:rPr>
-              <w:t>Mitigations</w:t>
-            </w:r>
-          </w:p>
-          <w:p>
-            <w:pPr>
-              <w:rPr>
-                <w:rFonts w:ascii="Times New Roman" w:eastAsia="Times New Roman" w:hAnsi="Times New Roman" w:cs="Times New Roman"/>
-                <w:b/>
-                <w:bCs/>
-                <w:spacing w:val="-1"/>
-              </w:rPr>
-            </w:pPr>
-          </w:p>
-        </w:tc>
-        <w:tc>
-          <w:tcPr>
-            <w:tcW w:w="5811" w:type="dxa"/>
-          </w:tcPr>
-          <w:p>
-            <w:pPr>
-              <w:rPr>
-                <w:rFonts w:ascii="Times New Roman" w:eastAsia="Times New Roman" w:hAnsi="Times New Roman" w:cs="Times New Roman"/>
-                <w:spacing w:val="-1"/>
-              </w:rPr>
-            </w:pPr>
+              <w:pStyle w:val="NormalWeb"/>
+              <w:spacing w:before="0" w:beforeAutospacing="0" w:after="0" w:afterAutospacing="0"/>
+            </w:pPr>
+            <w:r>
+              <w:rPr>
+                <w:color w:val="000000"/>
+              </w:rPr>
+              <w:t xml:space="preserve"> No risk to mitigate</w:t>
+            </w:r>
           </w:p>
         </w:tc>
       </w:tr>
     </w:tbl>
+    <w:p/>
     <w:p>
       <w:pPr>
-        <w:spacing w:before="480"/>
-        <w:outlineLvl w:val="2"/>
+        <w:pStyle w:val="NormalWeb"/>
+        <w:spacing w:before="0" w:beforeAutospacing="0" w:after="0" w:afterAutospacing="0"/>
+      </w:pPr>
+      <w:r>
         <w:rPr>
-          <w:rFonts w:ascii="Times New Roman" w:eastAsia="Times New Roman" w:hAnsi="Times New Roman" w:cs="Times New Roman"/>
           <w:b/>
           <w:bCs/>
-          <w:spacing w:val="-1"/>
-          <w:sz w:val="27"/>
-          <w:szCs w:val="27"/>
-        </w:rPr>
-      </w:pPr>
-    </w:p>
-    <w:p>
-      <w:pPr>
-        <w:outlineLvl w:val="1"/>
-        <w:rPr>
-          <w:rFonts w:ascii="Times New Roman" w:eastAsia="Times New Roman" w:hAnsi="Times New Roman" w:cs="Times New Roman"/>
-          <w:b/>
-          <w:bCs/>
-          <w:spacing w:val="-2"/>
+          <w:color w:val="000000"/>
           <w:sz w:val="34"/>
           <w:szCs w:val="34"/>
-        </w:rPr>
-      </w:pPr>
-      <w:r>
-        <w:rPr>
-          <w:rFonts w:ascii="Times New Roman" w:eastAsia="Times New Roman" w:hAnsi="Times New Roman" w:cs="Times New Roman"/>
-          <w:b/>
-          <w:bCs/>
-          <w:spacing w:val="-2"/>
-          <w:sz w:val="34"/>
-          <w:szCs w:val="34"/>
+          <w:bdr w:val="none" w:sz="0" w:space="0" w:color="auto" w:frame="1"/>
         </w:rPr>
         <w:fldChar w:fldCharType="begin"/>
       </w:r>
       <w:r>
         <w:rPr>
-          <w:rFonts w:ascii="Times New Roman" w:eastAsia="Times New Roman" w:hAnsi="Times New Roman" w:cs="Times New Roman"/>
           <w:b/>
           <w:bCs/>
-          <w:spacing w:val="-2"/>
+          <w:color w:val="000000"/>
           <w:sz w:val="34"/>
           <w:szCs w:val="34"/>
+          <w:bdr w:val="none" w:sz="0" w:space="0" w:color="auto" w:frame="1"/>
         </w:rPr>
-        <w:instrText xml:space="preserve"> INCLUDEPICTURE "/Users/gerope/Library/Group Containers/UBF8T346G9.ms/WebArchiveCopyPasteTempFiles/com.microsoft.Word/1f4da.png" \* MERGEFORMATINET </w:instrText>
+        <w:instrText xml:space="preserve"> INCLUDEPICTURE "https://lh7-us.googleusercontent.com/cDGBJiCll1x2iaOUxjJ_lZXM9v5VPOYItvzYTInzJ70lEV3Q_ok6g2Ewcrcx3NVNIQ0AGE2XZFyeJDNjhuRpEGZhHmyNvg4aOq0eWvGC9h3rYxgnzD0mhDy3QksMtQPaApMGn3K_4uB5CLxdp69a9YY" \* MERGEFORMATINET </w:instrText>
       </w:r>
       <w:r>
         <w:rPr>
-          <w:rFonts w:ascii="Times New Roman" w:eastAsia="Times New Roman" w:hAnsi="Times New Roman" w:cs="Times New Roman"/>
           <w:b/>
           <w:bCs/>
-          <w:spacing w:val="-2"/>
+          <w:color w:val="000000"/>
           <w:sz w:val="34"/>
           <w:szCs w:val="34"/>
+          <w:bdr w:val="none" w:sz="0" w:space="0" w:color="auto" w:frame="1"/>
         </w:rPr>
         <w:fldChar w:fldCharType="separate"/>
       </w:r>
       <w:r>
         <w:rPr>
-          <w:rFonts w:ascii="Times New Roman" w:eastAsia="Times New Roman" w:hAnsi="Times New Roman" w:cs="Times New Roman"/>
           <w:b/>
           <w:bCs/>
           <w:noProof/>
-          <w:spacing w:val="-2"/>
+          <w:color w:val="000000"/>
           <w:sz w:val="34"/>
           <w:szCs w:val="34"/>
+          <w:bdr w:val="none" w:sz="0" w:space="0" w:color="auto" w:frame="1"/>
         </w:rPr>
         <w:drawing>
-          <wp:inline distT="0" distB="0" distL="0" distR="0">
-            <wp:extent cx="178594" cy="178594"/>
+          <wp:inline distT="0" distB="0" distL="0" distR="0" wp14:anchorId="11746F1A" wp14:editId="5AE9D4BD">
+            <wp:extent cx="243840" cy="243840"/>
             <wp:effectExtent l="0" t="0" r="0" b="0"/>
-            <wp:docPr id="306956271" name="Picture 1" descr=":books:"/>
+            <wp:docPr id="1868401736" name="Picture 1" descr=":books:"/>
             <wp:cNvGraphicFramePr>
               <a:graphicFrameLocks xmlns:a="http://schemas.openxmlformats.org/drawingml/2006/main" noChangeAspect="1"/>
             </wp:cNvGraphicFramePr>
@@ -1864,7 +1881,7 @@
               <a:graphicData uri="http://schemas.openxmlformats.org/drawingml/2006/picture">
                 <pic:pic xmlns:pic="http://schemas.openxmlformats.org/drawingml/2006/picture">
                   <pic:nvPicPr>
-                    <pic:cNvPr id="0" name="Picture 12" descr=":books:"/>
+                    <pic:cNvPr id="0" name="Picture 4" descr=":books:"/>
                     <pic:cNvPicPr>
                       <a:picLocks noChangeAspect="1" noChangeArrowheads="1"/>
                     </pic:cNvPicPr>
@@ -1885,7 +1902,7 @@
                   <pic:spPr bwMode="auto">
                     <a:xfrm>
                       <a:off x="0" y="0"/>
-                      <a:ext cx="181711" cy="181711"/>
+                      <a:ext cx="243840" cy="243840"/>
                     </a:xfrm>
                     <a:prstGeom prst="rect">
                       <a:avLst/>
@@ -1903,21 +1920,20 @@
       </w:r>
       <w:r>
         <w:rPr>
-          <w:rFonts w:ascii="Times New Roman" w:eastAsia="Times New Roman" w:hAnsi="Times New Roman" w:cs="Times New Roman"/>
           <w:b/>
           <w:bCs/>
-          <w:spacing w:val="-2"/>
+          <w:color w:val="000000"/>
           <w:sz w:val="34"/>
           <w:szCs w:val="34"/>
+          <w:bdr w:val="none" w:sz="0" w:space="0" w:color="auto" w:frame="1"/>
         </w:rPr>
         <w:fldChar w:fldCharType="end"/>
       </w:r>
       <w:r>
         <w:rPr>
-          <w:rFonts w:ascii="Times New Roman" w:eastAsia="Times New Roman" w:hAnsi="Times New Roman" w:cs="Times New Roman"/>
           <w:b/>
           <w:bCs/>
-          <w:spacing w:val="-2"/>
+          <w:color w:val="000000"/>
           <w:sz w:val="34"/>
           <w:szCs w:val="34"/>
         </w:rPr>
@@ -1926,35 +1942,31 @@
     </w:p>
     <w:p>
       <w:pPr>
+        <w:pStyle w:val="NormalWeb"/>
         <w:numPr>
           <w:ilvl w:val="0"/>
-          <w:numId w:val="5"/>
+          <w:numId w:val="12"/>
         </w:numPr>
+        <w:spacing w:before="0" w:beforeAutospacing="0" w:after="0" w:afterAutospacing="0"/>
+        <w:textAlignment w:val="baseline"/>
         <w:rPr>
-          <w:rFonts w:ascii="Times New Roman" w:eastAsia="Times New Roman" w:hAnsi="Times New Roman" w:cs="Times New Roman"/>
-          <w:spacing w:val="-1"/>
+          <w:color w:val="000000"/>
+          <w:sz w:val="20"/>
+          <w:szCs w:val="20"/>
         </w:rPr>
       </w:pPr>
+      <w:hyperlink r:id="rId11" w:history="1">
+        <w:r>
+          <w:rPr>
+            <w:rStyle w:val="Hyperlink"/>
+            <w:color w:val="1155CC"/>
+          </w:rPr>
+          <w:t>https://www.kaggle.com/datasets/alpacanonymous/us-pollution-20002021</w:t>
+        </w:r>
+      </w:hyperlink>
     </w:p>
-    <w:p>
-      <w:pPr>
-        <w:numPr>
-          <w:ilvl w:val="0"/>
-          <w:numId w:val="5"/>
-        </w:numPr>
-        <w:rPr>
-          <w:rFonts w:ascii="Times New Roman" w:eastAsia="Times New Roman" w:hAnsi="Times New Roman" w:cs="Times New Roman"/>
-          <w:spacing w:val="-1"/>
-        </w:rPr>
-      </w:pPr>
-    </w:p>
-    <w:p>
-      <w:pPr>
-        <w:rPr>
-          <w:rFonts w:ascii="Times New Roman" w:eastAsia="Times New Roman" w:hAnsi="Times New Roman" w:cs="Times New Roman"/>
-        </w:rPr>
-      </w:pPr>
-    </w:p>
+    <w:p/>
+    <w:p/>
     <w:p/>
     <w:sectPr>
       <w:pgSz w:w="12240" w:h="15840"/>
@@ -2120,6 +2132,155 @@
     </w:lvl>
   </w:abstractNum>
   <w:abstractNum w:abstractNumId="1" w15:restartNumberingAfterBreak="0">
+    <w:nsid w:val="0F013C4D"/>
+    <w:multiLevelType w:val="multilevel"/>
+    <w:tmpl w:val="1FC40D3A"/>
+    <w:lvl w:ilvl="0">
+      <w:start w:val="1"/>
+      <w:numFmt w:val="bullet"/>
+      <w:lvlText w:val=""/>
+      <w:lvlJc w:val="left"/>
+      <w:pPr>
+        <w:tabs>
+          <w:tab w:val="num" w:pos="720"/>
+        </w:tabs>
+        <w:ind w:left="720" w:hanging="360"/>
+      </w:pPr>
+      <w:rPr>
+        <w:rFonts w:ascii="Symbol" w:hAnsi="Symbol" w:hint="default"/>
+        <w:sz w:val="20"/>
+      </w:rPr>
+    </w:lvl>
+    <w:lvl w:ilvl="1" w:tentative="1">
+      <w:start w:val="1"/>
+      <w:numFmt w:val="bullet"/>
+      <w:lvlText w:val="o"/>
+      <w:lvlJc w:val="left"/>
+      <w:pPr>
+        <w:tabs>
+          <w:tab w:val="num" w:pos="1440"/>
+        </w:tabs>
+        <w:ind w:left="1440" w:hanging="360"/>
+      </w:pPr>
+      <w:rPr>
+        <w:rFonts w:ascii="Courier New" w:hAnsi="Courier New" w:hint="default"/>
+        <w:sz w:val="20"/>
+      </w:rPr>
+    </w:lvl>
+    <w:lvl w:ilvl="2" w:tentative="1">
+      <w:start w:val="1"/>
+      <w:numFmt w:val="bullet"/>
+      <w:lvlText w:val=""/>
+      <w:lvlJc w:val="left"/>
+      <w:pPr>
+        <w:tabs>
+          <w:tab w:val="num" w:pos="2160"/>
+        </w:tabs>
+        <w:ind w:left="2160" w:hanging="360"/>
+      </w:pPr>
+      <w:rPr>
+        <w:rFonts w:ascii="Wingdings" w:hAnsi="Wingdings" w:hint="default"/>
+        <w:sz w:val="20"/>
+      </w:rPr>
+    </w:lvl>
+    <w:lvl w:ilvl="3" w:tentative="1">
+      <w:start w:val="1"/>
+      <w:numFmt w:val="bullet"/>
+      <w:lvlText w:val=""/>
+      <w:lvlJc w:val="left"/>
+      <w:pPr>
+        <w:tabs>
+          <w:tab w:val="num" w:pos="2880"/>
+        </w:tabs>
+        <w:ind w:left="2880" w:hanging="360"/>
+      </w:pPr>
+      <w:rPr>
+        <w:rFonts w:ascii="Wingdings" w:hAnsi="Wingdings" w:hint="default"/>
+        <w:sz w:val="20"/>
+      </w:rPr>
+    </w:lvl>
+    <w:lvl w:ilvl="4" w:tentative="1">
+      <w:start w:val="1"/>
+      <w:numFmt w:val="bullet"/>
+      <w:lvlText w:val=""/>
+      <w:lvlJc w:val="left"/>
+      <w:pPr>
+        <w:tabs>
+          <w:tab w:val="num" w:pos="3600"/>
+        </w:tabs>
+        <w:ind w:left="3600" w:hanging="360"/>
+      </w:pPr>
+      <w:rPr>
+        <w:rFonts w:ascii="Wingdings" w:hAnsi="Wingdings" w:hint="default"/>
+        <w:sz w:val="20"/>
+      </w:rPr>
+    </w:lvl>
+    <w:lvl w:ilvl="5" w:tentative="1">
+      <w:start w:val="1"/>
+      <w:numFmt w:val="bullet"/>
+      <w:lvlText w:val=""/>
+      <w:lvlJc w:val="left"/>
+      <w:pPr>
+        <w:tabs>
+          <w:tab w:val="num" w:pos="4320"/>
+        </w:tabs>
+        <w:ind w:left="4320" w:hanging="360"/>
+      </w:pPr>
+      <w:rPr>
+        <w:rFonts w:ascii="Wingdings" w:hAnsi="Wingdings" w:hint="default"/>
+        <w:sz w:val="20"/>
+      </w:rPr>
+    </w:lvl>
+    <w:lvl w:ilvl="6" w:tentative="1">
+      <w:start w:val="1"/>
+      <w:numFmt w:val="bullet"/>
+      <w:lvlText w:val=""/>
+      <w:lvlJc w:val="left"/>
+      <w:pPr>
+        <w:tabs>
+          <w:tab w:val="num" w:pos="5040"/>
+        </w:tabs>
+        <w:ind w:left="5040" w:hanging="360"/>
+      </w:pPr>
+      <w:rPr>
+        <w:rFonts w:ascii="Wingdings" w:hAnsi="Wingdings" w:hint="default"/>
+        <w:sz w:val="20"/>
+      </w:rPr>
+    </w:lvl>
+    <w:lvl w:ilvl="7" w:tentative="1">
+      <w:start w:val="1"/>
+      <w:numFmt w:val="bullet"/>
+      <w:lvlText w:val=""/>
+      <w:lvlJc w:val="left"/>
+      <w:pPr>
+        <w:tabs>
+          <w:tab w:val="num" w:pos="5760"/>
+        </w:tabs>
+        <w:ind w:left="5760" w:hanging="360"/>
+      </w:pPr>
+      <w:rPr>
+        <w:rFonts w:ascii="Wingdings" w:hAnsi="Wingdings" w:hint="default"/>
+        <w:sz w:val="20"/>
+      </w:rPr>
+    </w:lvl>
+    <w:lvl w:ilvl="8" w:tentative="1">
+      <w:start w:val="1"/>
+      <w:numFmt w:val="bullet"/>
+      <w:lvlText w:val=""/>
+      <w:lvlJc w:val="left"/>
+      <w:pPr>
+        <w:tabs>
+          <w:tab w:val="num" w:pos="6480"/>
+        </w:tabs>
+        <w:ind w:left="6480" w:hanging="360"/>
+      </w:pPr>
+      <w:rPr>
+        <w:rFonts w:ascii="Wingdings" w:hAnsi="Wingdings" w:hint="default"/>
+        <w:sz w:val="20"/>
+      </w:rPr>
+    </w:lvl>
+  </w:abstractNum>
+  <w:abstractNum w:abstractNumId="2" w15:restartNumberingAfterBreak="0">
     <w:nsid w:val="14006A03"/>
     <w:multiLevelType w:val="multilevel"/>
     <w:tmpl w:val="8A74FA08"/>
@@ -2268,7 +2429,7 @@
       </w:rPr>
     </w:lvl>
   </w:abstractNum>
-  <w:abstractNum w:abstractNumId="2" w15:restartNumberingAfterBreak="0">
+  <w:abstractNum w:abstractNumId="3" w15:restartNumberingAfterBreak="0">
     <w:nsid w:val="18187F51"/>
     <w:multiLevelType w:val="multilevel"/>
     <w:tmpl w:val="4E92CA76"/>
@@ -2417,7 +2578,7 @@
       </w:rPr>
     </w:lvl>
   </w:abstractNum>
-  <w:abstractNum w:abstractNumId="3" w15:restartNumberingAfterBreak="0">
+  <w:abstractNum w:abstractNumId="4" w15:restartNumberingAfterBreak="0">
     <w:nsid w:val="19784B3A"/>
     <w:multiLevelType w:val="multilevel"/>
     <w:tmpl w:val="8786C098"/>
@@ -2530,7 +2691,7 @@
       </w:pPr>
     </w:lvl>
   </w:abstractNum>
-  <w:abstractNum w:abstractNumId="4" w15:restartNumberingAfterBreak="0">
+  <w:abstractNum w:abstractNumId="5" w15:restartNumberingAfterBreak="0">
     <w:nsid w:val="1DDD60C5"/>
     <w:multiLevelType w:val="multilevel"/>
     <w:tmpl w:val="7F044366"/>
@@ -2679,7 +2840,454 @@
       </w:rPr>
     </w:lvl>
   </w:abstractNum>
-  <w:abstractNum w:abstractNumId="5" w15:restartNumberingAfterBreak="0">
+  <w:abstractNum w:abstractNumId="6" w15:restartNumberingAfterBreak="0">
+    <w:nsid w:val="327437E5"/>
+    <w:multiLevelType w:val="multilevel"/>
+    <w:tmpl w:val="1B063118"/>
+    <w:lvl w:ilvl="0">
+      <w:start w:val="1"/>
+      <w:numFmt w:val="bullet"/>
+      <w:lvlText w:val=""/>
+      <w:lvlJc w:val="left"/>
+      <w:pPr>
+        <w:tabs>
+          <w:tab w:val="num" w:pos="720"/>
+        </w:tabs>
+        <w:ind w:left="720" w:hanging="360"/>
+      </w:pPr>
+      <w:rPr>
+        <w:rFonts w:ascii="Symbol" w:hAnsi="Symbol" w:hint="default"/>
+        <w:sz w:val="20"/>
+      </w:rPr>
+    </w:lvl>
+    <w:lvl w:ilvl="1" w:tentative="1">
+      <w:start w:val="1"/>
+      <w:numFmt w:val="bullet"/>
+      <w:lvlText w:val="o"/>
+      <w:lvlJc w:val="left"/>
+      <w:pPr>
+        <w:tabs>
+          <w:tab w:val="num" w:pos="1440"/>
+        </w:tabs>
+        <w:ind w:left="1440" w:hanging="360"/>
+      </w:pPr>
+      <w:rPr>
+        <w:rFonts w:ascii="Courier New" w:hAnsi="Courier New" w:hint="default"/>
+        <w:sz w:val="20"/>
+      </w:rPr>
+    </w:lvl>
+    <w:lvl w:ilvl="2" w:tentative="1">
+      <w:start w:val="1"/>
+      <w:numFmt w:val="bullet"/>
+      <w:lvlText w:val=""/>
+      <w:lvlJc w:val="left"/>
+      <w:pPr>
+        <w:tabs>
+          <w:tab w:val="num" w:pos="2160"/>
+        </w:tabs>
+        <w:ind w:left="2160" w:hanging="360"/>
+      </w:pPr>
+      <w:rPr>
+        <w:rFonts w:ascii="Wingdings" w:hAnsi="Wingdings" w:hint="default"/>
+        <w:sz w:val="20"/>
+      </w:rPr>
+    </w:lvl>
+    <w:lvl w:ilvl="3" w:tentative="1">
+      <w:start w:val="1"/>
+      <w:numFmt w:val="bullet"/>
+      <w:lvlText w:val=""/>
+      <w:lvlJc w:val="left"/>
+      <w:pPr>
+        <w:tabs>
+          <w:tab w:val="num" w:pos="2880"/>
+        </w:tabs>
+        <w:ind w:left="2880" w:hanging="360"/>
+      </w:pPr>
+      <w:rPr>
+        <w:rFonts w:ascii="Wingdings" w:hAnsi="Wingdings" w:hint="default"/>
+        <w:sz w:val="20"/>
+      </w:rPr>
+    </w:lvl>
+    <w:lvl w:ilvl="4" w:tentative="1">
+      <w:start w:val="1"/>
+      <w:numFmt w:val="bullet"/>
+      <w:lvlText w:val=""/>
+      <w:lvlJc w:val="left"/>
+      <w:pPr>
+        <w:tabs>
+          <w:tab w:val="num" w:pos="3600"/>
+        </w:tabs>
+        <w:ind w:left="3600" w:hanging="360"/>
+      </w:pPr>
+      <w:rPr>
+        <w:rFonts w:ascii="Wingdings" w:hAnsi="Wingdings" w:hint="default"/>
+        <w:sz w:val="20"/>
+      </w:rPr>
+    </w:lvl>
+    <w:lvl w:ilvl="5" w:tentative="1">
+      <w:start w:val="1"/>
+      <w:numFmt w:val="bullet"/>
+      <w:lvlText w:val=""/>
+      <w:lvlJc w:val="left"/>
+      <w:pPr>
+        <w:tabs>
+          <w:tab w:val="num" w:pos="4320"/>
+        </w:tabs>
+        <w:ind w:left="4320" w:hanging="360"/>
+      </w:pPr>
+      <w:rPr>
+        <w:rFonts w:ascii="Wingdings" w:hAnsi="Wingdings" w:hint="default"/>
+        <w:sz w:val="20"/>
+      </w:rPr>
+    </w:lvl>
+    <w:lvl w:ilvl="6" w:tentative="1">
+      <w:start w:val="1"/>
+      <w:numFmt w:val="bullet"/>
+      <w:lvlText w:val=""/>
+      <w:lvlJc w:val="left"/>
+      <w:pPr>
+        <w:tabs>
+          <w:tab w:val="num" w:pos="5040"/>
+        </w:tabs>
+        <w:ind w:left="5040" w:hanging="360"/>
+      </w:pPr>
+      <w:rPr>
+        <w:rFonts w:ascii="Wingdings" w:hAnsi="Wingdings" w:hint="default"/>
+        <w:sz w:val="20"/>
+      </w:rPr>
+    </w:lvl>
+    <w:lvl w:ilvl="7" w:tentative="1">
+      <w:start w:val="1"/>
+      <w:numFmt w:val="bullet"/>
+      <w:lvlText w:val=""/>
+      <w:lvlJc w:val="left"/>
+      <w:pPr>
+        <w:tabs>
+          <w:tab w:val="num" w:pos="5760"/>
+        </w:tabs>
+        <w:ind w:left="5760" w:hanging="360"/>
+      </w:pPr>
+      <w:rPr>
+        <w:rFonts w:ascii="Wingdings" w:hAnsi="Wingdings" w:hint="default"/>
+        <w:sz w:val="20"/>
+      </w:rPr>
+    </w:lvl>
+    <w:lvl w:ilvl="8" w:tentative="1">
+      <w:start w:val="1"/>
+      <w:numFmt w:val="bullet"/>
+      <w:lvlText w:val=""/>
+      <w:lvlJc w:val="left"/>
+      <w:pPr>
+        <w:tabs>
+          <w:tab w:val="num" w:pos="6480"/>
+        </w:tabs>
+        <w:ind w:left="6480" w:hanging="360"/>
+      </w:pPr>
+      <w:rPr>
+        <w:rFonts w:ascii="Wingdings" w:hAnsi="Wingdings" w:hint="default"/>
+        <w:sz w:val="20"/>
+      </w:rPr>
+    </w:lvl>
+  </w:abstractNum>
+  <w:abstractNum w:abstractNumId="7" w15:restartNumberingAfterBreak="0">
+    <w:nsid w:val="38597FE7"/>
+    <w:multiLevelType w:val="multilevel"/>
+    <w:tmpl w:val="39BAEF3A"/>
+    <w:lvl w:ilvl="0">
+      <w:start w:val="1"/>
+      <w:numFmt w:val="bullet"/>
+      <w:lvlText w:val=""/>
+      <w:lvlJc w:val="left"/>
+      <w:pPr>
+        <w:tabs>
+          <w:tab w:val="num" w:pos="720"/>
+        </w:tabs>
+        <w:ind w:left="720" w:hanging="360"/>
+      </w:pPr>
+      <w:rPr>
+        <w:rFonts w:ascii="Symbol" w:hAnsi="Symbol" w:hint="default"/>
+        <w:sz w:val="20"/>
+      </w:rPr>
+    </w:lvl>
+    <w:lvl w:ilvl="1" w:tentative="1">
+      <w:start w:val="1"/>
+      <w:numFmt w:val="bullet"/>
+      <w:lvlText w:val="o"/>
+      <w:lvlJc w:val="left"/>
+      <w:pPr>
+        <w:tabs>
+          <w:tab w:val="num" w:pos="1440"/>
+        </w:tabs>
+        <w:ind w:left="1440" w:hanging="360"/>
+      </w:pPr>
+      <w:rPr>
+        <w:rFonts w:ascii="Courier New" w:hAnsi="Courier New" w:hint="default"/>
+        <w:sz w:val="20"/>
+      </w:rPr>
+    </w:lvl>
+    <w:lvl w:ilvl="2" w:tentative="1">
+      <w:start w:val="1"/>
+      <w:numFmt w:val="bullet"/>
+      <w:lvlText w:val=""/>
+      <w:lvlJc w:val="left"/>
+      <w:pPr>
+        <w:tabs>
+          <w:tab w:val="num" w:pos="2160"/>
+        </w:tabs>
+        <w:ind w:left="2160" w:hanging="360"/>
+      </w:pPr>
+      <w:rPr>
+        <w:rFonts w:ascii="Wingdings" w:hAnsi="Wingdings" w:hint="default"/>
+        <w:sz w:val="20"/>
+      </w:rPr>
+    </w:lvl>
+    <w:lvl w:ilvl="3" w:tentative="1">
+      <w:start w:val="1"/>
+      <w:numFmt w:val="bullet"/>
+      <w:lvlText w:val=""/>
+      <w:lvlJc w:val="left"/>
+      <w:pPr>
+        <w:tabs>
+          <w:tab w:val="num" w:pos="2880"/>
+        </w:tabs>
+        <w:ind w:left="2880" w:hanging="360"/>
+      </w:pPr>
+      <w:rPr>
+        <w:rFonts w:ascii="Wingdings" w:hAnsi="Wingdings" w:hint="default"/>
+        <w:sz w:val="20"/>
+      </w:rPr>
+    </w:lvl>
+    <w:lvl w:ilvl="4" w:tentative="1">
+      <w:start w:val="1"/>
+      <w:numFmt w:val="bullet"/>
+      <w:lvlText w:val=""/>
+      <w:lvlJc w:val="left"/>
+      <w:pPr>
+        <w:tabs>
+          <w:tab w:val="num" w:pos="3600"/>
+        </w:tabs>
+        <w:ind w:left="3600" w:hanging="360"/>
+      </w:pPr>
+      <w:rPr>
+        <w:rFonts w:ascii="Wingdings" w:hAnsi="Wingdings" w:hint="default"/>
+        <w:sz w:val="20"/>
+      </w:rPr>
+    </w:lvl>
+    <w:lvl w:ilvl="5" w:tentative="1">
+      <w:start w:val="1"/>
+      <w:numFmt w:val="bullet"/>
+      <w:lvlText w:val=""/>
+      <w:lvlJc w:val="left"/>
+      <w:pPr>
+        <w:tabs>
+          <w:tab w:val="num" w:pos="4320"/>
+        </w:tabs>
+        <w:ind w:left="4320" w:hanging="360"/>
+      </w:pPr>
+      <w:rPr>
+        <w:rFonts w:ascii="Wingdings" w:hAnsi="Wingdings" w:hint="default"/>
+        <w:sz w:val="20"/>
+      </w:rPr>
+    </w:lvl>
+    <w:lvl w:ilvl="6" w:tentative="1">
+      <w:start w:val="1"/>
+      <w:numFmt w:val="bullet"/>
+      <w:lvlText w:val=""/>
+      <w:lvlJc w:val="left"/>
+      <w:pPr>
+        <w:tabs>
+          <w:tab w:val="num" w:pos="5040"/>
+        </w:tabs>
+        <w:ind w:left="5040" w:hanging="360"/>
+      </w:pPr>
+      <w:rPr>
+        <w:rFonts w:ascii="Wingdings" w:hAnsi="Wingdings" w:hint="default"/>
+        <w:sz w:val="20"/>
+      </w:rPr>
+    </w:lvl>
+    <w:lvl w:ilvl="7" w:tentative="1">
+      <w:start w:val="1"/>
+      <w:numFmt w:val="bullet"/>
+      <w:lvlText w:val=""/>
+      <w:lvlJc w:val="left"/>
+      <w:pPr>
+        <w:tabs>
+          <w:tab w:val="num" w:pos="5760"/>
+        </w:tabs>
+        <w:ind w:left="5760" w:hanging="360"/>
+      </w:pPr>
+      <w:rPr>
+        <w:rFonts w:ascii="Wingdings" w:hAnsi="Wingdings" w:hint="default"/>
+        <w:sz w:val="20"/>
+      </w:rPr>
+    </w:lvl>
+    <w:lvl w:ilvl="8" w:tentative="1">
+      <w:start w:val="1"/>
+      <w:numFmt w:val="bullet"/>
+      <w:lvlText w:val=""/>
+      <w:lvlJc w:val="left"/>
+      <w:pPr>
+        <w:tabs>
+          <w:tab w:val="num" w:pos="6480"/>
+        </w:tabs>
+        <w:ind w:left="6480" w:hanging="360"/>
+      </w:pPr>
+      <w:rPr>
+        <w:rFonts w:ascii="Wingdings" w:hAnsi="Wingdings" w:hint="default"/>
+        <w:sz w:val="20"/>
+      </w:rPr>
+    </w:lvl>
+  </w:abstractNum>
+  <w:abstractNum w:abstractNumId="8" w15:restartNumberingAfterBreak="0">
+    <w:nsid w:val="4A53161B"/>
+    <w:multiLevelType w:val="multilevel"/>
+    <w:tmpl w:val="5DBC495C"/>
+    <w:lvl w:ilvl="0">
+      <w:start w:val="1"/>
+      <w:numFmt w:val="bullet"/>
+      <w:lvlText w:val=""/>
+      <w:lvlJc w:val="left"/>
+      <w:pPr>
+        <w:tabs>
+          <w:tab w:val="num" w:pos="720"/>
+        </w:tabs>
+        <w:ind w:left="720" w:hanging="360"/>
+      </w:pPr>
+      <w:rPr>
+        <w:rFonts w:ascii="Symbol" w:hAnsi="Symbol" w:hint="default"/>
+        <w:sz w:val="20"/>
+      </w:rPr>
+    </w:lvl>
+    <w:lvl w:ilvl="1" w:tentative="1">
+      <w:start w:val="1"/>
+      <w:numFmt w:val="bullet"/>
+      <w:lvlText w:val="o"/>
+      <w:lvlJc w:val="left"/>
+      <w:pPr>
+        <w:tabs>
+          <w:tab w:val="num" w:pos="1440"/>
+        </w:tabs>
+        <w:ind w:left="1440" w:hanging="360"/>
+      </w:pPr>
+      <w:rPr>
+        <w:rFonts w:ascii="Courier New" w:hAnsi="Courier New" w:hint="default"/>
+        <w:sz w:val="20"/>
+      </w:rPr>
+    </w:lvl>
+    <w:lvl w:ilvl="2" w:tentative="1">
+      <w:start w:val="1"/>
+      <w:numFmt w:val="bullet"/>
+      <w:lvlText w:val=""/>
+      <w:lvlJc w:val="left"/>
+      <w:pPr>
+        <w:tabs>
+          <w:tab w:val="num" w:pos="2160"/>
+        </w:tabs>
+        <w:ind w:left="2160" w:hanging="360"/>
+      </w:pPr>
+      <w:rPr>
+        <w:rFonts w:ascii="Wingdings" w:hAnsi="Wingdings" w:hint="default"/>
+        <w:sz w:val="20"/>
+      </w:rPr>
+    </w:lvl>
+    <w:lvl w:ilvl="3" w:tentative="1">
+      <w:start w:val="1"/>
+      <w:numFmt w:val="bullet"/>
+      <w:lvlText w:val=""/>
+      <w:lvlJc w:val="left"/>
+      <w:pPr>
+        <w:tabs>
+          <w:tab w:val="num" w:pos="2880"/>
+        </w:tabs>
+        <w:ind w:left="2880" w:hanging="360"/>
+      </w:pPr>
+      <w:rPr>
+        <w:rFonts w:ascii="Wingdings" w:hAnsi="Wingdings" w:hint="default"/>
+        <w:sz w:val="20"/>
+      </w:rPr>
+    </w:lvl>
+    <w:lvl w:ilvl="4" w:tentative="1">
+      <w:start w:val="1"/>
+      <w:numFmt w:val="bullet"/>
+      <w:lvlText w:val=""/>
+      <w:lvlJc w:val="left"/>
+      <w:pPr>
+        <w:tabs>
+          <w:tab w:val="num" w:pos="3600"/>
+        </w:tabs>
+        <w:ind w:left="3600" w:hanging="360"/>
+      </w:pPr>
+      <w:rPr>
+        <w:rFonts w:ascii="Wingdings" w:hAnsi="Wingdings" w:hint="default"/>
+        <w:sz w:val="20"/>
+      </w:rPr>
+    </w:lvl>
+    <w:lvl w:ilvl="5" w:tentative="1">
+      <w:start w:val="1"/>
+      <w:numFmt w:val="bullet"/>
+      <w:lvlText w:val=""/>
+      <w:lvlJc w:val="left"/>
+      <w:pPr>
+        <w:tabs>
+          <w:tab w:val="num" w:pos="4320"/>
+        </w:tabs>
+        <w:ind w:left="4320" w:hanging="360"/>
+      </w:pPr>
+      <w:rPr>
+        <w:rFonts w:ascii="Wingdings" w:hAnsi="Wingdings" w:hint="default"/>
+        <w:sz w:val="20"/>
+      </w:rPr>
+    </w:lvl>
+    <w:lvl w:ilvl="6" w:tentative="1">
+      <w:start w:val="1"/>
+      <w:numFmt w:val="bullet"/>
+      <w:lvlText w:val=""/>
+      <w:lvlJc w:val="left"/>
+      <w:pPr>
+        <w:tabs>
+          <w:tab w:val="num" w:pos="5040"/>
+        </w:tabs>
+        <w:ind w:left="5040" w:hanging="360"/>
+      </w:pPr>
+      <w:rPr>
+        <w:rFonts w:ascii="Wingdings" w:hAnsi="Wingdings" w:hint="default"/>
+        <w:sz w:val="20"/>
+      </w:rPr>
+    </w:lvl>
+    <w:lvl w:ilvl="7" w:tentative="1">
+      <w:start w:val="1"/>
+      <w:numFmt w:val="bullet"/>
+      <w:lvlText w:val=""/>
+      <w:lvlJc w:val="left"/>
+      <w:pPr>
+        <w:tabs>
+          <w:tab w:val="num" w:pos="5760"/>
+        </w:tabs>
+        <w:ind w:left="5760" w:hanging="360"/>
+      </w:pPr>
+      <w:rPr>
+        <w:rFonts w:ascii="Wingdings" w:hAnsi="Wingdings" w:hint="default"/>
+        <w:sz w:val="20"/>
+      </w:rPr>
+    </w:lvl>
+    <w:lvl w:ilvl="8" w:tentative="1">
+      <w:start w:val="1"/>
+      <w:numFmt w:val="bullet"/>
+      <w:lvlText w:val=""/>
+      <w:lvlJc w:val="left"/>
+      <w:pPr>
+        <w:tabs>
+          <w:tab w:val="num" w:pos="6480"/>
+        </w:tabs>
+        <w:ind w:left="6480" w:hanging="360"/>
+      </w:pPr>
+      <w:rPr>
+        <w:rFonts w:ascii="Wingdings" w:hAnsi="Wingdings" w:hint="default"/>
+        <w:sz w:val="20"/>
+      </w:rPr>
+    </w:lvl>
+  </w:abstractNum>
+  <w:abstractNum w:abstractNumId="9" w15:restartNumberingAfterBreak="0">
     <w:nsid w:val="640B5225"/>
     <w:multiLevelType w:val="multilevel"/>
     <w:tmpl w:val="57C47EC8"/>
@@ -2828,22 +3436,338 @@
       </w:rPr>
     </w:lvl>
   </w:abstractNum>
+  <w:abstractNum w:abstractNumId="10" w15:restartNumberingAfterBreak="0">
+    <w:nsid w:val="72B02746"/>
+    <w:multiLevelType w:val="multilevel"/>
+    <w:tmpl w:val="B8CACC82"/>
+    <w:lvl w:ilvl="0">
+      <w:start w:val="1"/>
+      <w:numFmt w:val="bullet"/>
+      <w:lvlText w:val=""/>
+      <w:lvlJc w:val="left"/>
+      <w:pPr>
+        <w:tabs>
+          <w:tab w:val="num" w:pos="720"/>
+        </w:tabs>
+        <w:ind w:left="720" w:hanging="360"/>
+      </w:pPr>
+      <w:rPr>
+        <w:rFonts w:ascii="Symbol" w:hAnsi="Symbol" w:hint="default"/>
+        <w:sz w:val="20"/>
+      </w:rPr>
+    </w:lvl>
+    <w:lvl w:ilvl="1" w:tentative="1">
+      <w:start w:val="1"/>
+      <w:numFmt w:val="bullet"/>
+      <w:lvlText w:val="o"/>
+      <w:lvlJc w:val="left"/>
+      <w:pPr>
+        <w:tabs>
+          <w:tab w:val="num" w:pos="1440"/>
+        </w:tabs>
+        <w:ind w:left="1440" w:hanging="360"/>
+      </w:pPr>
+      <w:rPr>
+        <w:rFonts w:ascii="Courier New" w:hAnsi="Courier New" w:hint="default"/>
+        <w:sz w:val="20"/>
+      </w:rPr>
+    </w:lvl>
+    <w:lvl w:ilvl="2" w:tentative="1">
+      <w:start w:val="1"/>
+      <w:numFmt w:val="bullet"/>
+      <w:lvlText w:val=""/>
+      <w:lvlJc w:val="left"/>
+      <w:pPr>
+        <w:tabs>
+          <w:tab w:val="num" w:pos="2160"/>
+        </w:tabs>
+        <w:ind w:left="2160" w:hanging="360"/>
+      </w:pPr>
+      <w:rPr>
+        <w:rFonts w:ascii="Wingdings" w:hAnsi="Wingdings" w:hint="default"/>
+        <w:sz w:val="20"/>
+      </w:rPr>
+    </w:lvl>
+    <w:lvl w:ilvl="3" w:tentative="1">
+      <w:start w:val="1"/>
+      <w:numFmt w:val="bullet"/>
+      <w:lvlText w:val=""/>
+      <w:lvlJc w:val="left"/>
+      <w:pPr>
+        <w:tabs>
+          <w:tab w:val="num" w:pos="2880"/>
+        </w:tabs>
+        <w:ind w:left="2880" w:hanging="360"/>
+      </w:pPr>
+      <w:rPr>
+        <w:rFonts w:ascii="Wingdings" w:hAnsi="Wingdings" w:hint="default"/>
+        <w:sz w:val="20"/>
+      </w:rPr>
+    </w:lvl>
+    <w:lvl w:ilvl="4" w:tentative="1">
+      <w:start w:val="1"/>
+      <w:numFmt w:val="bullet"/>
+      <w:lvlText w:val=""/>
+      <w:lvlJc w:val="left"/>
+      <w:pPr>
+        <w:tabs>
+          <w:tab w:val="num" w:pos="3600"/>
+        </w:tabs>
+        <w:ind w:left="3600" w:hanging="360"/>
+      </w:pPr>
+      <w:rPr>
+        <w:rFonts w:ascii="Wingdings" w:hAnsi="Wingdings" w:hint="default"/>
+        <w:sz w:val="20"/>
+      </w:rPr>
+    </w:lvl>
+    <w:lvl w:ilvl="5" w:tentative="1">
+      <w:start w:val="1"/>
+      <w:numFmt w:val="bullet"/>
+      <w:lvlText w:val=""/>
+      <w:lvlJc w:val="left"/>
+      <w:pPr>
+        <w:tabs>
+          <w:tab w:val="num" w:pos="4320"/>
+        </w:tabs>
+        <w:ind w:left="4320" w:hanging="360"/>
+      </w:pPr>
+      <w:rPr>
+        <w:rFonts w:ascii="Wingdings" w:hAnsi="Wingdings" w:hint="default"/>
+        <w:sz w:val="20"/>
+      </w:rPr>
+    </w:lvl>
+    <w:lvl w:ilvl="6" w:tentative="1">
+      <w:start w:val="1"/>
+      <w:numFmt w:val="bullet"/>
+      <w:lvlText w:val=""/>
+      <w:lvlJc w:val="left"/>
+      <w:pPr>
+        <w:tabs>
+          <w:tab w:val="num" w:pos="5040"/>
+        </w:tabs>
+        <w:ind w:left="5040" w:hanging="360"/>
+      </w:pPr>
+      <w:rPr>
+        <w:rFonts w:ascii="Wingdings" w:hAnsi="Wingdings" w:hint="default"/>
+        <w:sz w:val="20"/>
+      </w:rPr>
+    </w:lvl>
+    <w:lvl w:ilvl="7" w:tentative="1">
+      <w:start w:val="1"/>
+      <w:numFmt w:val="bullet"/>
+      <w:lvlText w:val=""/>
+      <w:lvlJc w:val="left"/>
+      <w:pPr>
+        <w:tabs>
+          <w:tab w:val="num" w:pos="5760"/>
+        </w:tabs>
+        <w:ind w:left="5760" w:hanging="360"/>
+      </w:pPr>
+      <w:rPr>
+        <w:rFonts w:ascii="Wingdings" w:hAnsi="Wingdings" w:hint="default"/>
+        <w:sz w:val="20"/>
+      </w:rPr>
+    </w:lvl>
+    <w:lvl w:ilvl="8" w:tentative="1">
+      <w:start w:val="1"/>
+      <w:numFmt w:val="bullet"/>
+      <w:lvlText w:val=""/>
+      <w:lvlJc w:val="left"/>
+      <w:pPr>
+        <w:tabs>
+          <w:tab w:val="num" w:pos="6480"/>
+        </w:tabs>
+        <w:ind w:left="6480" w:hanging="360"/>
+      </w:pPr>
+      <w:rPr>
+        <w:rFonts w:ascii="Wingdings" w:hAnsi="Wingdings" w:hint="default"/>
+        <w:sz w:val="20"/>
+      </w:rPr>
+    </w:lvl>
+  </w:abstractNum>
+  <w:abstractNum w:abstractNumId="11" w15:restartNumberingAfterBreak="0">
+    <w:nsid w:val="72B85ECC"/>
+    <w:multiLevelType w:val="multilevel"/>
+    <w:tmpl w:val="E584AED6"/>
+    <w:lvl w:ilvl="0">
+      <w:start w:val="1"/>
+      <w:numFmt w:val="bullet"/>
+      <w:lvlText w:val=""/>
+      <w:lvlJc w:val="left"/>
+      <w:pPr>
+        <w:tabs>
+          <w:tab w:val="num" w:pos="720"/>
+        </w:tabs>
+        <w:ind w:left="720" w:hanging="360"/>
+      </w:pPr>
+      <w:rPr>
+        <w:rFonts w:ascii="Symbol" w:hAnsi="Symbol" w:hint="default"/>
+        <w:sz w:val="20"/>
+      </w:rPr>
+    </w:lvl>
+    <w:lvl w:ilvl="1" w:tentative="1">
+      <w:start w:val="1"/>
+      <w:numFmt w:val="bullet"/>
+      <w:lvlText w:val="o"/>
+      <w:lvlJc w:val="left"/>
+      <w:pPr>
+        <w:tabs>
+          <w:tab w:val="num" w:pos="1440"/>
+        </w:tabs>
+        <w:ind w:left="1440" w:hanging="360"/>
+      </w:pPr>
+      <w:rPr>
+        <w:rFonts w:ascii="Courier New" w:hAnsi="Courier New" w:hint="default"/>
+        <w:sz w:val="20"/>
+      </w:rPr>
+    </w:lvl>
+    <w:lvl w:ilvl="2" w:tentative="1">
+      <w:start w:val="1"/>
+      <w:numFmt w:val="bullet"/>
+      <w:lvlText w:val=""/>
+      <w:lvlJc w:val="left"/>
+      <w:pPr>
+        <w:tabs>
+          <w:tab w:val="num" w:pos="2160"/>
+        </w:tabs>
+        <w:ind w:left="2160" w:hanging="360"/>
+      </w:pPr>
+      <w:rPr>
+        <w:rFonts w:ascii="Wingdings" w:hAnsi="Wingdings" w:hint="default"/>
+        <w:sz w:val="20"/>
+      </w:rPr>
+    </w:lvl>
+    <w:lvl w:ilvl="3" w:tentative="1">
+      <w:start w:val="1"/>
+      <w:numFmt w:val="bullet"/>
+      <w:lvlText w:val=""/>
+      <w:lvlJc w:val="left"/>
+      <w:pPr>
+        <w:tabs>
+          <w:tab w:val="num" w:pos="2880"/>
+        </w:tabs>
+        <w:ind w:left="2880" w:hanging="360"/>
+      </w:pPr>
+      <w:rPr>
+        <w:rFonts w:ascii="Wingdings" w:hAnsi="Wingdings" w:hint="default"/>
+        <w:sz w:val="20"/>
+      </w:rPr>
+    </w:lvl>
+    <w:lvl w:ilvl="4" w:tentative="1">
+      <w:start w:val="1"/>
+      <w:numFmt w:val="bullet"/>
+      <w:lvlText w:val=""/>
+      <w:lvlJc w:val="left"/>
+      <w:pPr>
+        <w:tabs>
+          <w:tab w:val="num" w:pos="3600"/>
+        </w:tabs>
+        <w:ind w:left="3600" w:hanging="360"/>
+      </w:pPr>
+      <w:rPr>
+        <w:rFonts w:ascii="Wingdings" w:hAnsi="Wingdings" w:hint="default"/>
+        <w:sz w:val="20"/>
+      </w:rPr>
+    </w:lvl>
+    <w:lvl w:ilvl="5" w:tentative="1">
+      <w:start w:val="1"/>
+      <w:numFmt w:val="bullet"/>
+      <w:lvlText w:val=""/>
+      <w:lvlJc w:val="left"/>
+      <w:pPr>
+        <w:tabs>
+          <w:tab w:val="num" w:pos="4320"/>
+        </w:tabs>
+        <w:ind w:left="4320" w:hanging="360"/>
+      </w:pPr>
+      <w:rPr>
+        <w:rFonts w:ascii="Wingdings" w:hAnsi="Wingdings" w:hint="default"/>
+        <w:sz w:val="20"/>
+      </w:rPr>
+    </w:lvl>
+    <w:lvl w:ilvl="6" w:tentative="1">
+      <w:start w:val="1"/>
+      <w:numFmt w:val="bullet"/>
+      <w:lvlText w:val=""/>
+      <w:lvlJc w:val="left"/>
+      <w:pPr>
+        <w:tabs>
+          <w:tab w:val="num" w:pos="5040"/>
+        </w:tabs>
+        <w:ind w:left="5040" w:hanging="360"/>
+      </w:pPr>
+      <w:rPr>
+        <w:rFonts w:ascii="Wingdings" w:hAnsi="Wingdings" w:hint="default"/>
+        <w:sz w:val="20"/>
+      </w:rPr>
+    </w:lvl>
+    <w:lvl w:ilvl="7" w:tentative="1">
+      <w:start w:val="1"/>
+      <w:numFmt w:val="bullet"/>
+      <w:lvlText w:val=""/>
+      <w:lvlJc w:val="left"/>
+      <w:pPr>
+        <w:tabs>
+          <w:tab w:val="num" w:pos="5760"/>
+        </w:tabs>
+        <w:ind w:left="5760" w:hanging="360"/>
+      </w:pPr>
+      <w:rPr>
+        <w:rFonts w:ascii="Wingdings" w:hAnsi="Wingdings" w:hint="default"/>
+        <w:sz w:val="20"/>
+      </w:rPr>
+    </w:lvl>
+    <w:lvl w:ilvl="8" w:tentative="1">
+      <w:start w:val="1"/>
+      <w:numFmt w:val="bullet"/>
+      <w:lvlText w:val=""/>
+      <w:lvlJc w:val="left"/>
+      <w:pPr>
+        <w:tabs>
+          <w:tab w:val="num" w:pos="6480"/>
+        </w:tabs>
+        <w:ind w:left="6480" w:hanging="360"/>
+      </w:pPr>
+      <w:rPr>
+        <w:rFonts w:ascii="Wingdings" w:hAnsi="Wingdings" w:hint="default"/>
+        <w:sz w:val="20"/>
+      </w:rPr>
+    </w:lvl>
+  </w:abstractNum>
   <w:num w:numId="1" w16cid:durableId="751703640">
-    <w:abstractNumId w:val="5"/>
+    <w:abstractNumId w:val="9"/>
   </w:num>
   <w:num w:numId="2" w16cid:durableId="21715846">
-    <w:abstractNumId w:val="3"/>
+    <w:abstractNumId w:val="4"/>
   </w:num>
   <w:num w:numId="3" w16cid:durableId="2050376029">
-    <w:abstractNumId w:val="4"/>
+    <w:abstractNumId w:val="5"/>
   </w:num>
   <w:num w:numId="4" w16cid:durableId="457534486">
     <w:abstractNumId w:val="0"/>
   </w:num>
   <w:num w:numId="5" w16cid:durableId="1239827093">
+    <w:abstractNumId w:val="3"/>
+  </w:num>
+  <w:num w:numId="6" w16cid:durableId="1316450997">
     <w:abstractNumId w:val="2"/>
   </w:num>
-  <w:num w:numId="6" w16cid:durableId="1316450997">
+  <w:num w:numId="7" w16cid:durableId="1147238493">
+    <w:abstractNumId w:val="7"/>
+  </w:num>
+  <w:num w:numId="8" w16cid:durableId="1755588977">
+    <w:abstractNumId w:val="11"/>
+  </w:num>
+  <w:num w:numId="9" w16cid:durableId="2131245516">
+    <w:abstractNumId w:val="8"/>
+  </w:num>
+  <w:num w:numId="10" w16cid:durableId="208419947">
+    <w:abstractNumId w:val="6"/>
+  </w:num>
+  <w:num w:numId="11" w16cid:durableId="421223988">
+    <w:abstractNumId w:val="10"/>
+  </w:num>
+  <w:num w:numId="12" w16cid:durableId="1261526923">
     <w:abstractNumId w:val="1"/>
   </w:num>
 </w:numbering>

</xml_diff>